<commit_message>
L33 not already yet
</commit_message>
<xml_diff>
--- a/Memorize Vocabulary/Level 1.docx
+++ b/Memorize Vocabulary/Level 1.docx
@@ -43666,7 +43666,6 @@
       <w:pPr>
         <w:widowControl/>
         <w:rPr>
-          <w:rFonts w:hint="eastAsia"/>
           <w:sz w:val="22"/>
           <w:szCs w:val="21"/>
         </w:rPr>
@@ -43786,7 +43785,6 @@
       <w:pPr>
         <w:widowControl/>
         <w:rPr>
-          <w:rFonts w:hint="eastAsia"/>
           <w:sz w:val="22"/>
           <w:szCs w:val="21"/>
         </w:rPr>
@@ -43951,7 +43949,6 @@
       <w:pPr>
         <w:widowControl/>
         <w:rPr>
-          <w:rFonts w:hint="eastAsia"/>
           <w:sz w:val="22"/>
           <w:szCs w:val="21"/>
         </w:rPr>
@@ -43983,7 +43980,6 @@
       <w:pPr>
         <w:widowControl/>
         <w:rPr>
-          <w:rFonts w:hint="eastAsia"/>
           <w:sz w:val="22"/>
           <w:szCs w:val="21"/>
         </w:rPr>
@@ -44165,7 +44161,6 @@
       <w:pPr>
         <w:widowControl/>
         <w:rPr>
-          <w:rFonts w:hint="eastAsia"/>
           <w:sz w:val="22"/>
           <w:szCs w:val="21"/>
         </w:rPr>
@@ -44371,7 +44366,6 @@
       <w:pPr>
         <w:widowControl/>
         <w:rPr>
-          <w:rFonts w:hint="eastAsia"/>
           <w:sz w:val="22"/>
           <w:szCs w:val="21"/>
         </w:rPr>
@@ -44679,7 +44673,6 @@
       <w:pPr>
         <w:widowControl/>
         <w:rPr>
-          <w:rFonts w:hint="eastAsia"/>
           <w:sz w:val="22"/>
           <w:szCs w:val="21"/>
         </w:rPr>
@@ -44742,7 +44735,6 @@
       <w:pPr>
         <w:widowControl/>
         <w:rPr>
-          <w:rFonts w:hint="eastAsia"/>
           <w:sz w:val="22"/>
           <w:szCs w:val="21"/>
         </w:rPr>
@@ -44821,7 +44813,6 @@
       <w:pPr>
         <w:widowControl/>
         <w:rPr>
-          <w:rFonts w:hint="eastAsia"/>
           <w:sz w:val="22"/>
           <w:szCs w:val="21"/>
         </w:rPr>
@@ -44915,7 +44906,6 @@
       <w:pPr>
         <w:widowControl/>
         <w:rPr>
-          <w:rFonts w:hint="eastAsia"/>
           <w:sz w:val="22"/>
           <w:szCs w:val="21"/>
         </w:rPr>
@@ -45062,7 +45052,6 @@
       <w:pPr>
         <w:widowControl/>
         <w:rPr>
-          <w:rFonts w:hint="eastAsia"/>
           <w:sz w:val="22"/>
           <w:szCs w:val="21"/>
         </w:rPr>
@@ -45108,7 +45097,6 @@
       <w:pPr>
         <w:widowControl/>
         <w:rPr>
-          <w:rFonts w:hint="eastAsia"/>
           <w:sz w:val="22"/>
           <w:szCs w:val="21"/>
         </w:rPr>
@@ -45158,6 +45146,1278 @@
           <w:szCs w:val="21"/>
         </w:rPr>
         <w:t>)</w:t>
+      </w:r>
+    </w:p>
+    <w:p>
+      <w:pPr>
+        <w:widowControl/>
+        <w:rPr>
+          <w:sz w:val="22"/>
+          <w:szCs w:val="21"/>
+        </w:rPr>
+      </w:pPr>
+    </w:p>
+    <w:p>
+      <w:pPr>
+        <w:widowControl/>
+        <w:pBdr>
+          <w:bottom w:val="single" w:sz="6" w:space="1" w:color="auto"/>
+        </w:pBdr>
+        <w:rPr>
+          <w:sz w:val="22"/>
+          <w:szCs w:val="21"/>
+        </w:rPr>
+      </w:pPr>
+    </w:p>
+    <w:p>
+      <w:pPr>
+        <w:widowControl/>
+        <w:rPr>
+          <w:sz w:val="22"/>
+          <w:szCs w:val="21"/>
+        </w:rPr>
+      </w:pPr>
+    </w:p>
+    <w:p>
+      <w:pPr>
+        <w:widowControl/>
+        <w:rPr>
+          <w:sz w:val="22"/>
+          <w:szCs w:val="21"/>
+        </w:rPr>
+      </w:pPr>
+    </w:p>
+    <w:p>
+      <w:pPr>
+        <w:widowControl/>
+        <w:rPr>
+          <w:sz w:val="22"/>
+          <w:szCs w:val="21"/>
+        </w:rPr>
+      </w:pPr>
+      <w:r>
+        <w:rPr>
+          <w:rFonts w:hint="eastAsia"/>
+          <w:sz w:val="22"/>
+          <w:szCs w:val="21"/>
+        </w:rPr>
+        <w:t>L</w:t>
+      </w:r>
+      <w:r>
+        <w:rPr>
+          <w:sz w:val="22"/>
+          <w:szCs w:val="21"/>
+        </w:rPr>
+        <w:t>33</w:t>
+      </w:r>
+    </w:p>
+    <w:p>
+      <w:pPr>
+        <w:widowControl/>
+        <w:rPr>
+          <w:sz w:val="22"/>
+          <w:szCs w:val="21"/>
+        </w:rPr>
+      </w:pPr>
+      <w:r>
+        <w:rPr>
+          <w:sz w:val="22"/>
+          <w:szCs w:val="21"/>
+        </w:rPr>
+        <w:t>Quiet</w:t>
+      </w:r>
+      <w:r>
+        <w:rPr>
+          <w:sz w:val="22"/>
+          <w:szCs w:val="21"/>
+        </w:rPr>
+        <w:tab/>
+      </w:r>
+      <w:r>
+        <w:rPr>
+          <w:rFonts w:hint="eastAsia"/>
+          <w:sz w:val="22"/>
+          <w:szCs w:val="21"/>
+        </w:rPr>
+        <w:t>(</w:t>
+      </w:r>
+      <w:r>
+        <w:rPr>
+          <w:rFonts w:hint="eastAsia"/>
+          <w:sz w:val="22"/>
+          <w:szCs w:val="21"/>
+        </w:rPr>
+        <w:t>形</w:t>
+      </w:r>
+      <w:r>
+        <w:rPr>
+          <w:rFonts w:hint="eastAsia"/>
+          <w:sz w:val="22"/>
+          <w:szCs w:val="21"/>
+        </w:rPr>
+        <w:t>)</w:t>
+      </w:r>
+      <w:r>
+        <w:rPr>
+          <w:rFonts w:hint="eastAsia"/>
+          <w:sz w:val="22"/>
+          <w:szCs w:val="21"/>
+        </w:rPr>
+        <w:t>安靜的、</w:t>
+      </w:r>
+      <w:r>
+        <w:rPr>
+          <w:rFonts w:hint="eastAsia"/>
+          <w:sz w:val="22"/>
+          <w:szCs w:val="21"/>
+        </w:rPr>
+        <w:t>(</w:t>
+      </w:r>
+      <w:r>
+        <w:rPr>
+          <w:rFonts w:hint="eastAsia"/>
+          <w:sz w:val="22"/>
+          <w:szCs w:val="21"/>
+        </w:rPr>
+        <w:t>名</w:t>
+      </w:r>
+      <w:r>
+        <w:rPr>
+          <w:rFonts w:hint="eastAsia"/>
+          <w:sz w:val="22"/>
+          <w:szCs w:val="21"/>
+        </w:rPr>
+        <w:t>)</w:t>
+      </w:r>
+      <w:r>
+        <w:rPr>
+          <w:rFonts w:hint="eastAsia"/>
+          <w:sz w:val="22"/>
+          <w:szCs w:val="21"/>
+        </w:rPr>
+        <w:t>安靜、</w:t>
+      </w:r>
+      <w:r>
+        <w:rPr>
+          <w:rFonts w:hint="eastAsia"/>
+          <w:sz w:val="22"/>
+          <w:szCs w:val="21"/>
+        </w:rPr>
+        <w:t>(</w:t>
+      </w:r>
+      <w:r>
+        <w:rPr>
+          <w:rFonts w:hint="eastAsia"/>
+          <w:sz w:val="22"/>
+          <w:szCs w:val="21"/>
+        </w:rPr>
+        <w:t>動</w:t>
+      </w:r>
+      <w:r>
+        <w:rPr>
+          <w:rFonts w:hint="eastAsia"/>
+          <w:sz w:val="22"/>
+          <w:szCs w:val="21"/>
+        </w:rPr>
+        <w:t>)</w:t>
+      </w:r>
+      <w:r>
+        <w:rPr>
+          <w:rFonts w:hint="eastAsia"/>
+          <w:sz w:val="22"/>
+          <w:szCs w:val="21"/>
+        </w:rPr>
+        <w:t>使安靜</w:t>
+      </w:r>
+    </w:p>
+    <w:p>
+      <w:pPr>
+        <w:widowControl/>
+        <w:rPr>
+          <w:rFonts w:hint="eastAsia"/>
+          <w:sz w:val="22"/>
+          <w:szCs w:val="21"/>
+        </w:rPr>
+      </w:pPr>
+      <w:r>
+        <w:rPr>
+          <w:sz w:val="22"/>
+          <w:szCs w:val="21"/>
+        </w:rPr>
+        <w:t>Quite</w:t>
+      </w:r>
+      <w:r>
+        <w:rPr>
+          <w:sz w:val="22"/>
+          <w:szCs w:val="21"/>
+        </w:rPr>
+        <w:tab/>
+      </w:r>
+      <w:r>
+        <w:rPr>
+          <w:rFonts w:hint="eastAsia"/>
+          <w:sz w:val="22"/>
+          <w:szCs w:val="21"/>
+        </w:rPr>
+        <w:t>相當地</w:t>
+      </w:r>
+    </w:p>
+    <w:p>
+      <w:pPr>
+        <w:widowControl/>
+        <w:rPr>
+          <w:sz w:val="22"/>
+          <w:szCs w:val="21"/>
+        </w:rPr>
+      </w:pPr>
+      <w:r>
+        <w:rPr>
+          <w:sz w:val="22"/>
+          <w:szCs w:val="21"/>
+        </w:rPr>
+        <w:t>Rabbit</w:t>
+      </w:r>
+      <w:r>
+        <w:rPr>
+          <w:sz w:val="22"/>
+          <w:szCs w:val="21"/>
+        </w:rPr>
+        <w:tab/>
+      </w:r>
+      <w:r>
+        <w:rPr>
+          <w:rFonts w:hint="eastAsia"/>
+          <w:sz w:val="22"/>
+          <w:szCs w:val="21"/>
+        </w:rPr>
+        <w:t>兔子</w:t>
+      </w:r>
+    </w:p>
+    <w:p>
+      <w:pPr>
+        <w:widowControl/>
+        <w:rPr>
+          <w:sz w:val="22"/>
+          <w:szCs w:val="21"/>
+        </w:rPr>
+      </w:pPr>
+      <w:r>
+        <w:rPr>
+          <w:sz w:val="22"/>
+          <w:szCs w:val="21"/>
+        </w:rPr>
+        <w:t>Race</w:t>
+      </w:r>
+      <w:r>
+        <w:rPr>
+          <w:sz w:val="22"/>
+          <w:szCs w:val="21"/>
+        </w:rPr>
+        <w:tab/>
+        <w:t>(</w:t>
+      </w:r>
+      <w:r>
+        <w:rPr>
+          <w:rFonts w:hint="eastAsia"/>
+          <w:sz w:val="22"/>
+          <w:szCs w:val="21"/>
+        </w:rPr>
+        <w:t>名</w:t>
+      </w:r>
+      <w:r>
+        <w:rPr>
+          <w:rFonts w:hint="eastAsia"/>
+          <w:sz w:val="22"/>
+          <w:szCs w:val="21"/>
+        </w:rPr>
+        <w:t>)</w:t>
+      </w:r>
+      <w:r>
+        <w:rPr>
+          <w:rFonts w:hint="eastAsia"/>
+          <w:sz w:val="22"/>
+          <w:szCs w:val="21"/>
+        </w:rPr>
+        <w:t>賽跑、</w:t>
+      </w:r>
+      <w:r>
+        <w:rPr>
+          <w:rFonts w:hint="eastAsia"/>
+          <w:sz w:val="22"/>
+          <w:szCs w:val="21"/>
+        </w:rPr>
+        <w:t>(</w:t>
+      </w:r>
+      <w:r>
+        <w:rPr>
+          <w:rFonts w:hint="eastAsia"/>
+          <w:sz w:val="22"/>
+          <w:szCs w:val="21"/>
+        </w:rPr>
+        <w:t>動</w:t>
+      </w:r>
+      <w:r>
+        <w:rPr>
+          <w:rFonts w:hint="eastAsia"/>
+          <w:sz w:val="22"/>
+          <w:szCs w:val="21"/>
+        </w:rPr>
+        <w:t>)</w:t>
+      </w:r>
+      <w:r>
+        <w:rPr>
+          <w:rFonts w:hint="eastAsia"/>
+          <w:sz w:val="22"/>
+          <w:szCs w:val="21"/>
+        </w:rPr>
+        <w:t>比速度</w:t>
+      </w:r>
+    </w:p>
+    <w:p>
+      <w:pPr>
+        <w:widowControl/>
+        <w:rPr>
+          <w:sz w:val="22"/>
+          <w:szCs w:val="21"/>
+        </w:rPr>
+      </w:pPr>
+      <w:r>
+        <w:rPr>
+          <w:sz w:val="22"/>
+          <w:szCs w:val="21"/>
+        </w:rPr>
+        <w:t>Radio</w:t>
+      </w:r>
+      <w:r>
+        <w:rPr>
+          <w:sz w:val="22"/>
+          <w:szCs w:val="21"/>
+        </w:rPr>
+        <w:tab/>
+      </w:r>
+      <w:r>
+        <w:rPr>
+          <w:rFonts w:hint="eastAsia"/>
+          <w:sz w:val="22"/>
+          <w:szCs w:val="21"/>
+        </w:rPr>
+        <w:t>(</w:t>
+      </w:r>
+      <w:r>
+        <w:rPr>
+          <w:rFonts w:hint="eastAsia"/>
+          <w:sz w:val="22"/>
+          <w:szCs w:val="21"/>
+        </w:rPr>
+        <w:t>名</w:t>
+      </w:r>
+      <w:r>
+        <w:rPr>
+          <w:rFonts w:hint="eastAsia"/>
+          <w:sz w:val="22"/>
+          <w:szCs w:val="21"/>
+        </w:rPr>
+        <w:t>)</w:t>
+      </w:r>
+      <w:r>
+        <w:rPr>
+          <w:rFonts w:hint="eastAsia"/>
+          <w:sz w:val="22"/>
+          <w:szCs w:val="21"/>
+        </w:rPr>
+        <w:t>收音機、</w:t>
+      </w:r>
+      <w:r>
+        <w:rPr>
+          <w:rFonts w:hint="eastAsia"/>
+          <w:sz w:val="22"/>
+          <w:szCs w:val="21"/>
+        </w:rPr>
+        <w:t>(</w:t>
+      </w:r>
+      <w:r>
+        <w:rPr>
+          <w:rFonts w:hint="eastAsia"/>
+          <w:sz w:val="22"/>
+          <w:szCs w:val="21"/>
+        </w:rPr>
+        <w:t>動</w:t>
+      </w:r>
+      <w:r>
+        <w:rPr>
+          <w:rFonts w:hint="eastAsia"/>
+          <w:sz w:val="22"/>
+          <w:szCs w:val="21"/>
+        </w:rPr>
+        <w:t>)</w:t>
+      </w:r>
+      <w:r>
+        <w:rPr>
+          <w:rFonts w:hint="eastAsia"/>
+          <w:sz w:val="22"/>
+          <w:szCs w:val="21"/>
+        </w:rPr>
+        <w:t>用無線電</w:t>
+      </w:r>
+      <w:r>
+        <w:rPr>
+          <w:rFonts w:hint="eastAsia"/>
+          <w:sz w:val="22"/>
+          <w:szCs w:val="21"/>
+        </w:rPr>
+        <w:t>通訊</w:t>
+      </w:r>
+    </w:p>
+    <w:p>
+      <w:pPr>
+        <w:widowControl/>
+        <w:rPr>
+          <w:sz w:val="22"/>
+          <w:szCs w:val="21"/>
+        </w:rPr>
+      </w:pPr>
+      <w:r>
+        <w:rPr>
+          <w:sz w:val="22"/>
+          <w:szCs w:val="21"/>
+        </w:rPr>
+        <w:t>Rain</w:t>
+      </w:r>
+      <w:r>
+        <w:rPr>
+          <w:sz w:val="22"/>
+          <w:szCs w:val="21"/>
+        </w:rPr>
+        <w:tab/>
+      </w:r>
+      <w:r>
+        <w:rPr>
+          <w:rFonts w:hint="eastAsia"/>
+          <w:sz w:val="22"/>
+          <w:szCs w:val="21"/>
+        </w:rPr>
+        <w:t>(</w:t>
+      </w:r>
+      <w:r>
+        <w:rPr>
+          <w:rFonts w:hint="eastAsia"/>
+          <w:sz w:val="22"/>
+          <w:szCs w:val="21"/>
+        </w:rPr>
+        <w:t>名</w:t>
+      </w:r>
+      <w:r>
+        <w:rPr>
+          <w:rFonts w:hint="eastAsia"/>
+          <w:sz w:val="22"/>
+          <w:szCs w:val="21"/>
+        </w:rPr>
+        <w:t>)</w:t>
+      </w:r>
+      <w:r>
+        <w:rPr>
+          <w:rFonts w:hint="eastAsia"/>
+          <w:sz w:val="22"/>
+          <w:szCs w:val="21"/>
+        </w:rPr>
+        <w:t>雨、</w:t>
+      </w:r>
+      <w:r>
+        <w:rPr>
+          <w:rFonts w:hint="eastAsia"/>
+          <w:sz w:val="22"/>
+          <w:szCs w:val="21"/>
+        </w:rPr>
+        <w:t>(</w:t>
+      </w:r>
+      <w:r>
+        <w:rPr>
+          <w:rFonts w:hint="eastAsia"/>
+          <w:sz w:val="22"/>
+          <w:szCs w:val="21"/>
+        </w:rPr>
+        <w:t>動</w:t>
+      </w:r>
+      <w:r>
+        <w:rPr>
+          <w:rFonts w:hint="eastAsia"/>
+          <w:sz w:val="22"/>
+          <w:szCs w:val="21"/>
+        </w:rPr>
+        <w:t>)</w:t>
+      </w:r>
+      <w:r>
+        <w:rPr>
+          <w:rFonts w:hint="eastAsia"/>
+          <w:sz w:val="22"/>
+          <w:szCs w:val="21"/>
+        </w:rPr>
+        <w:t>下雨</w:t>
+      </w:r>
+    </w:p>
+    <w:p>
+      <w:pPr>
+        <w:widowControl/>
+        <w:rPr>
+          <w:sz w:val="22"/>
+          <w:szCs w:val="21"/>
+        </w:rPr>
+      </w:pPr>
+      <w:r>
+        <w:rPr>
+          <w:sz w:val="22"/>
+          <w:szCs w:val="21"/>
+        </w:rPr>
+        <w:t>Rainbow</w:t>
+      </w:r>
+      <w:r>
+        <w:rPr>
+          <w:sz w:val="22"/>
+          <w:szCs w:val="21"/>
+        </w:rPr>
+        <w:tab/>
+      </w:r>
+      <w:r>
+        <w:rPr>
+          <w:rFonts w:hint="eastAsia"/>
+          <w:sz w:val="22"/>
+          <w:szCs w:val="21"/>
+        </w:rPr>
+        <w:t>彩虹</w:t>
+      </w:r>
+    </w:p>
+    <w:p>
+      <w:pPr>
+        <w:widowControl/>
+        <w:rPr>
+          <w:sz w:val="22"/>
+          <w:szCs w:val="21"/>
+        </w:rPr>
+      </w:pPr>
+      <w:r>
+        <w:rPr>
+          <w:sz w:val="22"/>
+          <w:szCs w:val="21"/>
+        </w:rPr>
+        <w:t>Rainy</w:t>
+      </w:r>
+      <w:r>
+        <w:rPr>
+          <w:sz w:val="22"/>
+          <w:szCs w:val="21"/>
+        </w:rPr>
+        <w:tab/>
+      </w:r>
+      <w:r>
+        <w:rPr>
+          <w:rFonts w:hint="eastAsia"/>
+          <w:sz w:val="22"/>
+          <w:szCs w:val="21"/>
+        </w:rPr>
+        <w:t>下雨的</w:t>
+      </w:r>
+    </w:p>
+    <w:p>
+      <w:pPr>
+        <w:widowControl/>
+        <w:rPr>
+          <w:sz w:val="22"/>
+          <w:szCs w:val="21"/>
+        </w:rPr>
+      </w:pPr>
+      <w:r>
+        <w:rPr>
+          <w:sz w:val="22"/>
+          <w:szCs w:val="21"/>
+        </w:rPr>
+        <w:t>Raise</w:t>
+      </w:r>
+      <w:r>
+        <w:rPr>
+          <w:sz w:val="22"/>
+          <w:szCs w:val="21"/>
+        </w:rPr>
+        <w:tab/>
+      </w:r>
+      <w:r>
+        <w:rPr>
+          <w:rFonts w:hint="eastAsia"/>
+          <w:sz w:val="22"/>
+          <w:szCs w:val="21"/>
+        </w:rPr>
+        <w:t>(</w:t>
+      </w:r>
+      <w:r>
+        <w:rPr>
+          <w:rFonts w:hint="eastAsia"/>
+          <w:sz w:val="22"/>
+          <w:szCs w:val="21"/>
+        </w:rPr>
+        <w:t>動</w:t>
+      </w:r>
+      <w:r>
+        <w:rPr>
+          <w:rFonts w:hint="eastAsia"/>
+          <w:sz w:val="22"/>
+          <w:szCs w:val="21"/>
+        </w:rPr>
+        <w:t>)</w:t>
+      </w:r>
+      <w:r>
+        <w:rPr>
+          <w:rFonts w:hint="eastAsia"/>
+          <w:sz w:val="22"/>
+          <w:szCs w:val="21"/>
+        </w:rPr>
+        <w:t>舉起、</w:t>
+      </w:r>
+      <w:r>
+        <w:rPr>
+          <w:rFonts w:hint="eastAsia"/>
+          <w:sz w:val="22"/>
+          <w:szCs w:val="21"/>
+        </w:rPr>
+        <w:t>(</w:t>
+      </w:r>
+      <w:r>
+        <w:rPr>
+          <w:rFonts w:hint="eastAsia"/>
+          <w:sz w:val="22"/>
+          <w:szCs w:val="21"/>
+        </w:rPr>
+        <w:t>名</w:t>
+      </w:r>
+      <w:r>
+        <w:rPr>
+          <w:rFonts w:hint="eastAsia"/>
+          <w:sz w:val="22"/>
+          <w:szCs w:val="21"/>
+        </w:rPr>
+        <w:t>)</w:t>
+      </w:r>
+      <w:r>
+        <w:rPr>
+          <w:rFonts w:hint="eastAsia"/>
+          <w:sz w:val="22"/>
+          <w:szCs w:val="21"/>
+        </w:rPr>
+        <w:t>提高</w:t>
+      </w:r>
+    </w:p>
+    <w:p>
+      <w:pPr>
+        <w:widowControl/>
+        <w:rPr>
+          <w:sz w:val="22"/>
+          <w:szCs w:val="21"/>
+        </w:rPr>
+      </w:pPr>
+      <w:r>
+        <w:rPr>
+          <w:sz w:val="22"/>
+          <w:szCs w:val="21"/>
+        </w:rPr>
+        <w:t>Reach</w:t>
+      </w:r>
+      <w:r>
+        <w:rPr>
+          <w:sz w:val="22"/>
+          <w:szCs w:val="21"/>
+        </w:rPr>
+        <w:tab/>
+      </w:r>
+      <w:r>
+        <w:rPr>
+          <w:rFonts w:hint="eastAsia"/>
+          <w:sz w:val="22"/>
+          <w:szCs w:val="21"/>
+        </w:rPr>
+        <w:t>(</w:t>
+      </w:r>
+      <w:r>
+        <w:rPr>
+          <w:rFonts w:hint="eastAsia"/>
+          <w:sz w:val="22"/>
+          <w:szCs w:val="21"/>
+        </w:rPr>
+        <w:t>動</w:t>
+      </w:r>
+      <w:r>
+        <w:rPr>
+          <w:rFonts w:hint="eastAsia"/>
+          <w:sz w:val="22"/>
+          <w:szCs w:val="21"/>
+        </w:rPr>
+        <w:t>)</w:t>
+      </w:r>
+      <w:r>
+        <w:rPr>
+          <w:rFonts w:hint="eastAsia"/>
+          <w:sz w:val="22"/>
+          <w:szCs w:val="21"/>
+        </w:rPr>
+        <w:t>到達、</w:t>
+      </w:r>
+      <w:r>
+        <w:rPr>
+          <w:rFonts w:hint="eastAsia"/>
+          <w:sz w:val="22"/>
+          <w:szCs w:val="21"/>
+        </w:rPr>
+        <w:t>(</w:t>
+      </w:r>
+      <w:r>
+        <w:rPr>
+          <w:rFonts w:hint="eastAsia"/>
+          <w:sz w:val="22"/>
+          <w:szCs w:val="21"/>
+        </w:rPr>
+        <w:t>名</w:t>
+      </w:r>
+      <w:r>
+        <w:rPr>
+          <w:rFonts w:hint="eastAsia"/>
+          <w:sz w:val="22"/>
+          <w:szCs w:val="21"/>
+        </w:rPr>
+        <w:t>)</w:t>
+      </w:r>
+      <w:r>
+        <w:rPr>
+          <w:rFonts w:hint="eastAsia"/>
+          <w:sz w:val="22"/>
+          <w:szCs w:val="21"/>
+        </w:rPr>
+        <w:t>隨手可及之處</w:t>
+      </w:r>
+    </w:p>
+    <w:p>
+      <w:pPr>
+        <w:widowControl/>
+        <w:rPr>
+          <w:sz w:val="22"/>
+          <w:szCs w:val="21"/>
+        </w:rPr>
+      </w:pPr>
+      <w:r>
+        <w:rPr>
+          <w:sz w:val="22"/>
+          <w:szCs w:val="21"/>
+        </w:rPr>
+        <w:t>Read</w:t>
+      </w:r>
+      <w:r>
+        <w:rPr>
+          <w:sz w:val="22"/>
+          <w:szCs w:val="21"/>
+        </w:rPr>
+        <w:tab/>
+      </w:r>
+      <w:r>
+        <w:rPr>
+          <w:rFonts w:hint="eastAsia"/>
+          <w:sz w:val="22"/>
+          <w:szCs w:val="21"/>
+        </w:rPr>
+        <w:t>閱讀</w:t>
+      </w:r>
+    </w:p>
+    <w:p>
+      <w:pPr>
+        <w:widowControl/>
+        <w:rPr>
+          <w:sz w:val="22"/>
+          <w:szCs w:val="21"/>
+        </w:rPr>
+      </w:pPr>
+      <w:r>
+        <w:rPr>
+          <w:sz w:val="22"/>
+          <w:szCs w:val="21"/>
+        </w:rPr>
+        <w:t>Ready</w:t>
+      </w:r>
+      <w:r>
+        <w:rPr>
+          <w:sz w:val="22"/>
+          <w:szCs w:val="21"/>
+        </w:rPr>
+        <w:tab/>
+      </w:r>
+      <w:r>
+        <w:rPr>
+          <w:rFonts w:hint="eastAsia"/>
+          <w:sz w:val="22"/>
+          <w:szCs w:val="21"/>
+        </w:rPr>
+        <w:t>(</w:t>
+      </w:r>
+      <w:r>
+        <w:rPr>
+          <w:rFonts w:hint="eastAsia"/>
+          <w:sz w:val="22"/>
+          <w:szCs w:val="21"/>
+        </w:rPr>
+        <w:t>形</w:t>
+      </w:r>
+      <w:r>
+        <w:rPr>
+          <w:rFonts w:hint="eastAsia"/>
+          <w:sz w:val="22"/>
+          <w:szCs w:val="21"/>
+        </w:rPr>
+        <w:t>)</w:t>
+      </w:r>
+      <w:r>
+        <w:rPr>
+          <w:rFonts w:hint="eastAsia"/>
+          <w:sz w:val="22"/>
+          <w:szCs w:val="21"/>
+        </w:rPr>
+        <w:t>準備好的、</w:t>
+      </w:r>
+      <w:r>
+        <w:rPr>
+          <w:rFonts w:hint="eastAsia"/>
+          <w:sz w:val="22"/>
+          <w:szCs w:val="21"/>
+        </w:rPr>
+        <w:t>(</w:t>
+      </w:r>
+      <w:r>
+        <w:rPr>
+          <w:rFonts w:hint="eastAsia"/>
+          <w:sz w:val="22"/>
+          <w:szCs w:val="21"/>
+        </w:rPr>
+        <w:t>動</w:t>
+      </w:r>
+      <w:r>
+        <w:rPr>
+          <w:rFonts w:hint="eastAsia"/>
+          <w:sz w:val="22"/>
+          <w:szCs w:val="21"/>
+        </w:rPr>
+        <w:t>)</w:t>
+      </w:r>
+      <w:r>
+        <w:rPr>
+          <w:rFonts w:hint="eastAsia"/>
+          <w:sz w:val="22"/>
+          <w:szCs w:val="21"/>
+        </w:rPr>
+        <w:t>使準備好</w:t>
+      </w:r>
+    </w:p>
+    <w:p>
+      <w:pPr>
+        <w:widowControl/>
+        <w:rPr>
+          <w:sz w:val="22"/>
+          <w:szCs w:val="21"/>
+        </w:rPr>
+      </w:pPr>
+      <w:r>
+        <w:rPr>
+          <w:sz w:val="22"/>
+          <w:szCs w:val="21"/>
+        </w:rPr>
+        <w:t>Real</w:t>
+      </w:r>
+      <w:r>
+        <w:rPr>
+          <w:sz w:val="22"/>
+          <w:szCs w:val="21"/>
+        </w:rPr>
+        <w:tab/>
+      </w:r>
+      <w:r>
+        <w:rPr>
+          <w:rFonts w:hint="eastAsia"/>
+          <w:sz w:val="22"/>
+          <w:szCs w:val="21"/>
+        </w:rPr>
+        <w:t>真實的</w:t>
+      </w:r>
+    </w:p>
+    <w:p>
+      <w:pPr>
+        <w:widowControl/>
+        <w:rPr>
+          <w:sz w:val="22"/>
+          <w:szCs w:val="21"/>
+        </w:rPr>
+      </w:pPr>
+      <w:r>
+        <w:rPr>
+          <w:sz w:val="22"/>
+          <w:szCs w:val="21"/>
+        </w:rPr>
+        <w:t>Really</w:t>
+      </w:r>
+      <w:r>
+        <w:rPr>
+          <w:sz w:val="22"/>
+          <w:szCs w:val="21"/>
+        </w:rPr>
+        <w:tab/>
+      </w:r>
+      <w:r>
+        <w:rPr>
+          <w:rFonts w:hint="eastAsia"/>
+          <w:sz w:val="22"/>
+          <w:szCs w:val="21"/>
+        </w:rPr>
+        <w:t>真正地</w:t>
+      </w:r>
+    </w:p>
+    <w:p>
+      <w:pPr>
+        <w:widowControl/>
+        <w:rPr>
+          <w:sz w:val="22"/>
+          <w:szCs w:val="21"/>
+        </w:rPr>
+      </w:pPr>
+      <w:r>
+        <w:rPr>
+          <w:sz w:val="22"/>
+          <w:szCs w:val="21"/>
+        </w:rPr>
+        <w:lastRenderedPageBreak/>
+        <w:t>Reason</w:t>
+      </w:r>
+      <w:r>
+        <w:rPr>
+          <w:sz w:val="22"/>
+          <w:szCs w:val="21"/>
+        </w:rPr>
+        <w:tab/>
+      </w:r>
+      <w:r>
+        <w:rPr>
+          <w:rFonts w:hint="eastAsia"/>
+          <w:sz w:val="22"/>
+          <w:szCs w:val="21"/>
+        </w:rPr>
+        <w:t>(</w:t>
+      </w:r>
+      <w:r>
+        <w:rPr>
+          <w:rFonts w:hint="eastAsia"/>
+          <w:sz w:val="22"/>
+          <w:szCs w:val="21"/>
+        </w:rPr>
+        <w:t>名</w:t>
+      </w:r>
+      <w:r>
+        <w:rPr>
+          <w:rFonts w:hint="eastAsia"/>
+          <w:sz w:val="22"/>
+          <w:szCs w:val="21"/>
+        </w:rPr>
+        <w:t>)</w:t>
+      </w:r>
+      <w:r>
+        <w:rPr>
+          <w:rFonts w:hint="eastAsia"/>
+          <w:sz w:val="22"/>
+          <w:szCs w:val="21"/>
+        </w:rPr>
+        <w:t>理由、</w:t>
+      </w:r>
+      <w:r>
+        <w:rPr>
+          <w:rFonts w:hint="eastAsia"/>
+          <w:sz w:val="22"/>
+          <w:szCs w:val="21"/>
+        </w:rPr>
+        <w:t>(</w:t>
+      </w:r>
+      <w:r>
+        <w:rPr>
+          <w:rFonts w:hint="eastAsia"/>
+          <w:sz w:val="22"/>
+          <w:szCs w:val="21"/>
+        </w:rPr>
+        <w:t>動</w:t>
+      </w:r>
+      <w:r>
+        <w:rPr>
+          <w:rFonts w:hint="eastAsia"/>
+          <w:sz w:val="22"/>
+          <w:szCs w:val="21"/>
+        </w:rPr>
+        <w:t>)</w:t>
+      </w:r>
+      <w:r>
+        <w:rPr>
+          <w:rFonts w:hint="eastAsia"/>
+          <w:sz w:val="22"/>
+          <w:szCs w:val="21"/>
+        </w:rPr>
+        <w:t>推理</w:t>
+      </w:r>
+    </w:p>
+    <w:p>
+      <w:pPr>
+        <w:widowControl/>
+        <w:rPr>
+          <w:sz w:val="22"/>
+          <w:szCs w:val="21"/>
+        </w:rPr>
+      </w:pPr>
+      <w:r>
+        <w:rPr>
+          <w:sz w:val="22"/>
+          <w:szCs w:val="21"/>
+        </w:rPr>
+        <w:t>Red</w:t>
+      </w:r>
+      <w:r>
+        <w:rPr>
+          <w:sz w:val="22"/>
+          <w:szCs w:val="21"/>
+        </w:rPr>
+        <w:tab/>
+        <w:t>(</w:t>
+      </w:r>
+      <w:r>
+        <w:rPr>
+          <w:rFonts w:hint="eastAsia"/>
+          <w:sz w:val="22"/>
+          <w:szCs w:val="21"/>
+        </w:rPr>
+        <w:t>形</w:t>
+      </w:r>
+      <w:r>
+        <w:rPr>
+          <w:rFonts w:hint="eastAsia"/>
+          <w:sz w:val="22"/>
+          <w:szCs w:val="21"/>
+        </w:rPr>
+        <w:t>)</w:t>
+      </w:r>
+      <w:r>
+        <w:rPr>
+          <w:rFonts w:hint="eastAsia"/>
+          <w:sz w:val="22"/>
+          <w:szCs w:val="21"/>
+        </w:rPr>
+        <w:t>紅色的、</w:t>
+      </w:r>
+      <w:r>
+        <w:rPr>
+          <w:rFonts w:hint="eastAsia"/>
+          <w:sz w:val="22"/>
+          <w:szCs w:val="21"/>
+        </w:rPr>
+        <w:t>(</w:t>
+      </w:r>
+      <w:r>
+        <w:rPr>
+          <w:rFonts w:hint="eastAsia"/>
+          <w:sz w:val="22"/>
+          <w:szCs w:val="21"/>
+        </w:rPr>
+        <w:t>名</w:t>
+      </w:r>
+      <w:r>
+        <w:rPr>
+          <w:rFonts w:hint="eastAsia"/>
+          <w:sz w:val="22"/>
+          <w:szCs w:val="21"/>
+        </w:rPr>
+        <w:t>)</w:t>
+      </w:r>
+      <w:r>
+        <w:rPr>
+          <w:rFonts w:hint="eastAsia"/>
+          <w:sz w:val="22"/>
+          <w:szCs w:val="21"/>
+        </w:rPr>
+        <w:t>紅色</w:t>
+      </w:r>
+    </w:p>
+    <w:p>
+      <w:pPr>
+        <w:widowControl/>
+        <w:rPr>
+          <w:sz w:val="22"/>
+          <w:szCs w:val="21"/>
+        </w:rPr>
+      </w:pPr>
+      <w:r>
+        <w:rPr>
+          <w:sz w:val="22"/>
+          <w:szCs w:val="21"/>
+        </w:rPr>
+        <w:t>Relative</w:t>
+      </w:r>
+      <w:r>
+        <w:rPr>
+          <w:sz w:val="22"/>
+          <w:szCs w:val="21"/>
+        </w:rPr>
+        <w:tab/>
+      </w:r>
+      <w:r>
+        <w:rPr>
+          <w:rFonts w:hint="eastAsia"/>
+          <w:sz w:val="22"/>
+          <w:szCs w:val="21"/>
+        </w:rPr>
+        <w:t>(</w:t>
+      </w:r>
+      <w:r>
+        <w:rPr>
+          <w:rFonts w:hint="eastAsia"/>
+          <w:sz w:val="22"/>
+          <w:szCs w:val="21"/>
+        </w:rPr>
+        <w:t>形</w:t>
+      </w:r>
+      <w:r>
+        <w:rPr>
+          <w:rFonts w:hint="eastAsia"/>
+          <w:sz w:val="22"/>
+          <w:szCs w:val="21"/>
+        </w:rPr>
+        <w:t>)</w:t>
+      </w:r>
+      <w:r>
+        <w:rPr>
+          <w:rFonts w:hint="eastAsia"/>
+          <w:sz w:val="22"/>
+          <w:szCs w:val="21"/>
+        </w:rPr>
+        <w:t>相對的、</w:t>
+      </w:r>
+      <w:r>
+        <w:rPr>
+          <w:rFonts w:hint="eastAsia"/>
+          <w:sz w:val="22"/>
+          <w:szCs w:val="21"/>
+        </w:rPr>
+        <w:t>(</w:t>
+      </w:r>
+      <w:r>
+        <w:rPr>
+          <w:rFonts w:hint="eastAsia"/>
+          <w:sz w:val="22"/>
+          <w:szCs w:val="21"/>
+        </w:rPr>
+        <w:t>名</w:t>
+      </w:r>
+      <w:r>
+        <w:rPr>
+          <w:rFonts w:hint="eastAsia"/>
+          <w:sz w:val="22"/>
+          <w:szCs w:val="21"/>
+        </w:rPr>
+        <w:t>)</w:t>
+      </w:r>
+      <w:r>
+        <w:rPr>
+          <w:rFonts w:hint="eastAsia"/>
+          <w:sz w:val="22"/>
+          <w:szCs w:val="21"/>
+        </w:rPr>
+        <w:t>親戚</w:t>
+      </w:r>
+    </w:p>
+    <w:p>
+      <w:pPr>
+        <w:widowControl/>
+        <w:rPr>
+          <w:sz w:val="22"/>
+          <w:szCs w:val="21"/>
+        </w:rPr>
+      </w:pPr>
+      <w:r>
+        <w:rPr>
+          <w:sz w:val="22"/>
+          <w:szCs w:val="21"/>
+        </w:rPr>
+        <w:t>Remember</w:t>
+      </w:r>
+      <w:r>
+        <w:rPr>
+          <w:sz w:val="22"/>
+          <w:szCs w:val="21"/>
+        </w:rPr>
+        <w:tab/>
+      </w:r>
+      <w:r>
+        <w:rPr>
+          <w:rFonts w:hint="eastAsia"/>
+          <w:sz w:val="22"/>
+          <w:szCs w:val="21"/>
+        </w:rPr>
+        <w:t>記得</w:t>
+      </w:r>
+    </w:p>
+    <w:p>
+      <w:pPr>
+        <w:widowControl/>
+        <w:rPr>
+          <w:sz w:val="22"/>
+          <w:szCs w:val="21"/>
+        </w:rPr>
+      </w:pPr>
+      <w:r>
+        <w:rPr>
+          <w:sz w:val="22"/>
+          <w:szCs w:val="21"/>
+        </w:rPr>
+        <w:t>Repeat</w:t>
+      </w:r>
+      <w:r>
+        <w:rPr>
+          <w:sz w:val="22"/>
+          <w:szCs w:val="21"/>
+        </w:rPr>
+        <w:tab/>
+      </w:r>
+      <w:r>
+        <w:rPr>
+          <w:rFonts w:hint="eastAsia"/>
+          <w:sz w:val="22"/>
+          <w:szCs w:val="21"/>
+        </w:rPr>
+        <w:t>重複</w:t>
+      </w:r>
+    </w:p>
+    <w:p>
+      <w:pPr>
+        <w:widowControl/>
+        <w:rPr>
+          <w:rFonts w:hint="eastAsia"/>
+          <w:sz w:val="22"/>
+          <w:szCs w:val="21"/>
+        </w:rPr>
+      </w:pPr>
+      <w:r>
+        <w:rPr>
+          <w:sz w:val="22"/>
+          <w:szCs w:val="21"/>
+        </w:rPr>
+        <w:t>Report</w:t>
+      </w:r>
+      <w:r>
+        <w:rPr>
+          <w:sz w:val="22"/>
+          <w:szCs w:val="21"/>
+        </w:rPr>
+        <w:tab/>
+      </w:r>
+      <w:r>
+        <w:rPr>
+          <w:rFonts w:hint="eastAsia"/>
+          <w:sz w:val="22"/>
+          <w:szCs w:val="21"/>
+        </w:rPr>
+        <w:t>報導</w:t>
       </w:r>
     </w:p>
     <w:sectPr>

</xml_diff>

<commit_message>
added L36 vocabulary, but it's not done yet.
</commit_message>
<xml_diff>
--- a/Memorize Vocabulary/Level 1.docx
+++ b/Memorize Vocabulary/Level 1.docx
@@ -25589,7 +25589,23 @@
           <w:sz w:val="22"/>
           <w:szCs w:val="21"/>
         </w:rPr>
-        <w:t>This dress cost me hundred of dollars.</w:t>
+        <w:t xml:space="preserve">This dress cost me </w:t>
+      </w:r>
+      <w:proofErr w:type="spellStart"/>
+      <w:r>
+        <w:rPr>
+          <w:sz w:val="22"/>
+          <w:szCs w:val="21"/>
+        </w:rPr>
+        <w:t>hundred</w:t>
+      </w:r>
+      <w:proofErr w:type="spellEnd"/>
+      <w:r>
+        <w:rPr>
+          <w:sz w:val="22"/>
+          <w:szCs w:val="21"/>
+        </w:rPr>
+        <w:t xml:space="preserve"> of dollars.</w:t>
       </w:r>
       <w:r>
         <w:rPr>
@@ -28104,8 +28120,17 @@
           <w:szCs w:val="21"/>
         </w:rPr>
         <w:lastRenderedPageBreak/>
-        <w:t>Kiss my arse</w:t>
-      </w:r>
+        <w:t xml:space="preserve">Kiss my </w:t>
+      </w:r>
+      <w:proofErr w:type="spellStart"/>
+      <w:r>
+        <w:rPr>
+          <w:sz w:val="22"/>
+          <w:szCs w:val="21"/>
+        </w:rPr>
+        <w:t>arse</w:t>
+      </w:r>
+      <w:proofErr w:type="spellEnd"/>
       <w:r>
         <w:rPr>
           <w:rFonts w:hint="eastAsia"/>
@@ -48544,7 +48569,6 @@
       <w:pPr>
         <w:widowControl/>
         <w:rPr>
-          <w:rFonts w:hint="eastAsia"/>
           <w:sz w:val="22"/>
           <w:szCs w:val="21"/>
         </w:rPr>
@@ -48807,7 +48831,6 @@
       <w:pPr>
         <w:widowControl/>
         <w:rPr>
-          <w:rFonts w:hint="eastAsia"/>
           <w:sz w:val="22"/>
           <w:szCs w:val="21"/>
         </w:rPr>
@@ -48870,7 +48893,6 @@
       <w:pPr>
         <w:widowControl/>
         <w:rPr>
-          <w:rFonts w:hint="eastAsia"/>
           <w:sz w:val="22"/>
           <w:szCs w:val="21"/>
         </w:rPr>
@@ -49026,17 +49048,32 @@
       <w:pPr>
         <w:widowControl/>
         <w:rPr>
-          <w:rFonts w:hint="eastAsia"/>
-          <w:sz w:val="22"/>
-          <w:szCs w:val="21"/>
-        </w:rPr>
-      </w:pPr>
-      <w:r>
-        <w:rPr>
-          <w:sz w:val="22"/>
-          <w:szCs w:val="21"/>
-        </w:rPr>
-        <w:t>He goes to sea after he graduated form the university</w:t>
+          <w:sz w:val="22"/>
+          <w:szCs w:val="21"/>
+        </w:rPr>
+      </w:pPr>
+      <w:r>
+        <w:rPr>
+          <w:sz w:val="22"/>
+          <w:szCs w:val="21"/>
+        </w:rPr>
+        <w:t xml:space="preserve">He goes to sea after he graduated </w:t>
+      </w:r>
+      <w:proofErr w:type="spellStart"/>
+      <w:r>
+        <w:rPr>
+          <w:sz w:val="22"/>
+          <w:szCs w:val="21"/>
+        </w:rPr>
+        <w:t>form</w:t>
+      </w:r>
+      <w:proofErr w:type="spellEnd"/>
+      <w:r>
+        <w:rPr>
+          <w:sz w:val="22"/>
+          <w:szCs w:val="21"/>
+        </w:rPr>
+        <w:t xml:space="preserve"> the university</w:t>
       </w:r>
       <w:r>
         <w:rPr>
@@ -49215,7 +49252,6 @@
       <w:pPr>
         <w:widowControl/>
         <w:rPr>
-          <w:rFonts w:hint="eastAsia"/>
           <w:sz w:val="22"/>
           <w:szCs w:val="21"/>
         </w:rPr>
@@ -49366,7 +49402,6 @@
       <w:pPr>
         <w:widowControl/>
         <w:rPr>
-          <w:rFonts w:hint="eastAsia"/>
           <w:sz w:val="22"/>
           <w:szCs w:val="21"/>
         </w:rPr>
@@ -49478,7 +49513,6 @@
       <w:pPr>
         <w:widowControl/>
         <w:rPr>
-          <w:rFonts w:hint="eastAsia"/>
           <w:sz w:val="22"/>
           <w:szCs w:val="21"/>
         </w:rPr>
@@ -49541,7 +49575,6 @@
       <w:pPr>
         <w:widowControl/>
         <w:rPr>
-          <w:rFonts w:hint="eastAsia"/>
           <w:sz w:val="22"/>
           <w:szCs w:val="21"/>
         </w:rPr>
@@ -49620,7 +49653,6 @@
       <w:pPr>
         <w:widowControl/>
         <w:rPr>
-          <w:rFonts w:hint="eastAsia"/>
           <w:sz w:val="22"/>
           <w:szCs w:val="21"/>
         </w:rPr>
@@ -49652,21 +49684,1490 @@
       <w:pPr>
         <w:widowControl/>
         <w:rPr>
-          <w:rFonts w:hint="eastAsia"/>
-          <w:sz w:val="22"/>
-          <w:szCs w:val="21"/>
-        </w:rPr>
-      </w:pPr>
-    </w:p>
-    <w:p>
-      <w:pPr>
-        <w:widowControl/>
-        <w:rPr>
-          <w:rFonts w:hint="eastAsia"/>
-          <w:sz w:val="22"/>
-          <w:szCs w:val="21"/>
-        </w:rPr>
-      </w:pPr>
+          <w:sz w:val="22"/>
+          <w:szCs w:val="21"/>
+        </w:rPr>
+      </w:pPr>
+    </w:p>
+    <w:p>
+      <w:pPr>
+        <w:widowControl/>
+        <w:pBdr>
+          <w:bottom w:val="single" w:sz="6" w:space="1" w:color="auto"/>
+        </w:pBdr>
+        <w:rPr>
+          <w:sz w:val="22"/>
+          <w:szCs w:val="21"/>
+        </w:rPr>
+      </w:pPr>
+    </w:p>
+    <w:p>
+      <w:pPr>
+        <w:widowControl/>
+        <w:rPr>
+          <w:sz w:val="22"/>
+          <w:szCs w:val="21"/>
+        </w:rPr>
+      </w:pPr>
+    </w:p>
+    <w:p>
+      <w:pPr>
+        <w:widowControl/>
+        <w:rPr>
+          <w:sz w:val="22"/>
+          <w:szCs w:val="21"/>
+        </w:rPr>
+      </w:pPr>
+    </w:p>
+    <w:p>
+      <w:pPr>
+        <w:widowControl/>
+        <w:rPr>
+          <w:sz w:val="22"/>
+          <w:szCs w:val="21"/>
+        </w:rPr>
+      </w:pPr>
+      <w:r>
+        <w:rPr>
+          <w:rFonts w:hint="eastAsia"/>
+          <w:sz w:val="22"/>
+          <w:szCs w:val="21"/>
+        </w:rPr>
+        <w:t>L</w:t>
+      </w:r>
+      <w:r>
+        <w:rPr>
+          <w:sz w:val="22"/>
+          <w:szCs w:val="21"/>
+        </w:rPr>
+        <w:t>36</w:t>
+      </w:r>
+    </w:p>
+    <w:p>
+      <w:pPr>
+        <w:widowControl/>
+        <w:rPr>
+          <w:sz w:val="22"/>
+          <w:szCs w:val="21"/>
+        </w:rPr>
+      </w:pPr>
+      <w:r>
+        <w:rPr>
+          <w:sz w:val="22"/>
+          <w:szCs w:val="21"/>
+        </w:rPr>
+        <w:t>Sentence</w:t>
+      </w:r>
+      <w:r>
+        <w:rPr>
+          <w:sz w:val="22"/>
+          <w:szCs w:val="21"/>
+        </w:rPr>
+        <w:tab/>
+      </w:r>
+      <w:r>
+        <w:rPr>
+          <w:rFonts w:hint="eastAsia"/>
+          <w:sz w:val="22"/>
+          <w:szCs w:val="21"/>
+        </w:rPr>
+        <w:t>(</w:t>
+      </w:r>
+      <w:r>
+        <w:rPr>
+          <w:rFonts w:hint="eastAsia"/>
+          <w:sz w:val="22"/>
+          <w:szCs w:val="21"/>
+        </w:rPr>
+        <w:t>名</w:t>
+      </w:r>
+      <w:r>
+        <w:rPr>
+          <w:rFonts w:hint="eastAsia"/>
+          <w:sz w:val="22"/>
+          <w:szCs w:val="21"/>
+        </w:rPr>
+        <w:t>)</w:t>
+      </w:r>
+      <w:r>
+        <w:rPr>
+          <w:rFonts w:hint="eastAsia"/>
+          <w:sz w:val="22"/>
+          <w:szCs w:val="21"/>
+        </w:rPr>
+        <w:t>句子、</w:t>
+      </w:r>
+      <w:r>
+        <w:rPr>
+          <w:rFonts w:hint="eastAsia"/>
+          <w:sz w:val="22"/>
+          <w:szCs w:val="21"/>
+        </w:rPr>
+        <w:t>(</w:t>
+      </w:r>
+      <w:r>
+        <w:rPr>
+          <w:rFonts w:hint="eastAsia"/>
+          <w:sz w:val="22"/>
+          <w:szCs w:val="21"/>
+        </w:rPr>
+        <w:t>動</w:t>
+      </w:r>
+      <w:r>
+        <w:rPr>
+          <w:rFonts w:hint="eastAsia"/>
+          <w:sz w:val="22"/>
+          <w:szCs w:val="21"/>
+        </w:rPr>
+        <w:t>)</w:t>
+      </w:r>
+      <w:r>
+        <w:rPr>
+          <w:rFonts w:hint="eastAsia"/>
+          <w:sz w:val="22"/>
+          <w:szCs w:val="21"/>
+        </w:rPr>
+        <w:t>判決</w:t>
+      </w:r>
+    </w:p>
+    <w:p>
+      <w:pPr>
+        <w:widowControl/>
+        <w:rPr>
+          <w:sz w:val="22"/>
+          <w:szCs w:val="21"/>
+        </w:rPr>
+      </w:pPr>
+      <w:r>
+        <w:rPr>
+          <w:sz w:val="22"/>
+          <w:szCs w:val="21"/>
+        </w:rPr>
+        <w:t>Serous</w:t>
+      </w:r>
+      <w:r>
+        <w:rPr>
+          <w:sz w:val="22"/>
+          <w:szCs w:val="21"/>
+        </w:rPr>
+        <w:tab/>
+      </w:r>
+      <w:r>
+        <w:rPr>
+          <w:rFonts w:hint="eastAsia"/>
+          <w:sz w:val="22"/>
+          <w:szCs w:val="21"/>
+        </w:rPr>
+        <w:t>嚴肅的</w:t>
+      </w:r>
+    </w:p>
+    <w:p>
+      <w:pPr>
+        <w:widowControl/>
+        <w:rPr>
+          <w:sz w:val="22"/>
+          <w:szCs w:val="21"/>
+        </w:rPr>
+      </w:pPr>
+      <w:r>
+        <w:rPr>
+          <w:sz w:val="22"/>
+          <w:szCs w:val="21"/>
+        </w:rPr>
+        <w:t>Service</w:t>
+      </w:r>
+      <w:r>
+        <w:rPr>
+          <w:sz w:val="22"/>
+          <w:szCs w:val="21"/>
+        </w:rPr>
+        <w:tab/>
+      </w:r>
+      <w:r>
+        <w:rPr>
+          <w:rFonts w:hint="eastAsia"/>
+          <w:sz w:val="22"/>
+          <w:szCs w:val="21"/>
+        </w:rPr>
+        <w:t>服務</w:t>
+      </w:r>
+    </w:p>
+    <w:p>
+      <w:pPr>
+        <w:widowControl/>
+        <w:rPr>
+          <w:rFonts w:hint="eastAsia"/>
+          <w:sz w:val="22"/>
+          <w:szCs w:val="21"/>
+        </w:rPr>
+      </w:pPr>
+      <w:r>
+        <w:rPr>
+          <w:rFonts w:hint="eastAsia"/>
+          <w:sz w:val="22"/>
+          <w:szCs w:val="21"/>
+        </w:rPr>
+        <w:t>I</w:t>
+      </w:r>
+      <w:r>
+        <w:rPr>
+          <w:sz w:val="22"/>
+          <w:szCs w:val="21"/>
+        </w:rPr>
+        <w:t xml:space="preserve"> am happy to be </w:t>
+      </w:r>
+      <w:r>
+        <w:rPr>
+          <w:sz w:val="22"/>
+          <w:szCs w:val="21"/>
+          <w:highlight w:val="yellow"/>
+        </w:rPr>
+        <w:t>at your service</w:t>
+      </w:r>
+      <w:r>
+        <w:rPr>
+          <w:sz w:val="22"/>
+          <w:szCs w:val="21"/>
+        </w:rPr>
+        <w:t xml:space="preserve"> if you have any question.</w:t>
+      </w:r>
+      <w:r>
+        <w:rPr>
+          <w:sz w:val="22"/>
+          <w:szCs w:val="21"/>
+        </w:rPr>
+        <w:tab/>
+      </w:r>
+      <w:r>
+        <w:rPr>
+          <w:rFonts w:hint="eastAsia"/>
+          <w:sz w:val="22"/>
+          <w:szCs w:val="21"/>
+        </w:rPr>
+        <w:t>如果您有任何疑問，我很樂意為您服務</w:t>
+      </w:r>
+    </w:p>
+    <w:p>
+      <w:pPr>
+        <w:widowControl/>
+        <w:rPr>
+          <w:sz w:val="22"/>
+          <w:szCs w:val="21"/>
+        </w:rPr>
+      </w:pPr>
+      <w:r>
+        <w:rPr>
+          <w:sz w:val="22"/>
+          <w:szCs w:val="21"/>
+        </w:rPr>
+        <w:t>Set</w:t>
+      </w:r>
+      <w:r>
+        <w:rPr>
+          <w:sz w:val="22"/>
+          <w:szCs w:val="21"/>
+        </w:rPr>
+        <w:tab/>
+      </w:r>
+      <w:r>
+        <w:rPr>
+          <w:rFonts w:hint="eastAsia"/>
+          <w:sz w:val="22"/>
+          <w:szCs w:val="21"/>
+        </w:rPr>
+        <w:t>(</w:t>
+      </w:r>
+      <w:r>
+        <w:rPr>
+          <w:rFonts w:hint="eastAsia"/>
+          <w:sz w:val="22"/>
+          <w:szCs w:val="21"/>
+        </w:rPr>
+        <w:t>動</w:t>
+      </w:r>
+      <w:r>
+        <w:rPr>
+          <w:rFonts w:hint="eastAsia"/>
+          <w:sz w:val="22"/>
+          <w:szCs w:val="21"/>
+        </w:rPr>
+        <w:t>)</w:t>
+      </w:r>
+      <w:r>
+        <w:rPr>
+          <w:rFonts w:hint="eastAsia"/>
+          <w:sz w:val="22"/>
+          <w:szCs w:val="21"/>
+        </w:rPr>
+        <w:t>設置、</w:t>
+      </w:r>
+      <w:r>
+        <w:rPr>
+          <w:rFonts w:hint="eastAsia"/>
+          <w:sz w:val="22"/>
+          <w:szCs w:val="21"/>
+        </w:rPr>
+        <w:t>(</w:t>
+      </w:r>
+      <w:r>
+        <w:rPr>
+          <w:rFonts w:hint="eastAsia"/>
+          <w:sz w:val="22"/>
+          <w:szCs w:val="21"/>
+        </w:rPr>
+        <w:t>名</w:t>
+      </w:r>
+      <w:r>
+        <w:rPr>
+          <w:rFonts w:hint="eastAsia"/>
+          <w:sz w:val="22"/>
+          <w:szCs w:val="21"/>
+        </w:rPr>
+        <w:t>)</w:t>
+      </w:r>
+      <w:r>
+        <w:rPr>
+          <w:rFonts w:hint="eastAsia"/>
+          <w:sz w:val="22"/>
+          <w:szCs w:val="21"/>
+        </w:rPr>
+        <w:t>套</w:t>
+      </w:r>
+    </w:p>
+    <w:p>
+      <w:pPr>
+        <w:widowControl/>
+        <w:rPr>
+          <w:sz w:val="22"/>
+          <w:szCs w:val="21"/>
+        </w:rPr>
+      </w:pPr>
+      <w:r>
+        <w:rPr>
+          <w:sz w:val="22"/>
+          <w:szCs w:val="21"/>
+        </w:rPr>
+        <w:t>Establish</w:t>
+      </w:r>
+      <w:r>
+        <w:rPr>
+          <w:sz w:val="22"/>
+          <w:szCs w:val="21"/>
+        </w:rPr>
+        <w:tab/>
+      </w:r>
+      <w:r>
+        <w:rPr>
+          <w:rFonts w:hint="eastAsia"/>
+          <w:sz w:val="22"/>
+          <w:szCs w:val="21"/>
+        </w:rPr>
+        <w:t>建立</w:t>
+      </w:r>
+      <w:r>
+        <w:rPr>
+          <w:rFonts w:hint="eastAsia"/>
+          <w:sz w:val="22"/>
+          <w:szCs w:val="21"/>
+        </w:rPr>
+        <w:t>、成立</w:t>
+      </w:r>
+    </w:p>
+    <w:p>
+      <w:pPr>
+        <w:widowControl/>
+        <w:rPr>
+          <w:rFonts w:hint="eastAsia"/>
+          <w:sz w:val="22"/>
+          <w:szCs w:val="21"/>
+        </w:rPr>
+      </w:pPr>
+      <w:r>
+        <w:rPr>
+          <w:sz w:val="22"/>
+          <w:szCs w:val="21"/>
+        </w:rPr>
+        <w:t xml:space="preserve">After he left college, his father </w:t>
+      </w:r>
+      <w:r>
+        <w:rPr>
+          <w:sz w:val="22"/>
+          <w:szCs w:val="21"/>
+          <w:highlight w:val="yellow"/>
+        </w:rPr>
+        <w:t>set him up</w:t>
+      </w:r>
+      <w:r>
+        <w:rPr>
+          <w:sz w:val="22"/>
+          <w:szCs w:val="21"/>
+        </w:rPr>
+        <w:t xml:space="preserve"> in the family business.</w:t>
+      </w:r>
+      <w:r>
+        <w:rPr>
+          <w:sz w:val="22"/>
+          <w:szCs w:val="21"/>
+        </w:rPr>
+        <w:tab/>
+      </w:r>
+      <w:r>
+        <w:rPr>
+          <w:rFonts w:hint="eastAsia"/>
+          <w:sz w:val="22"/>
+          <w:szCs w:val="21"/>
+        </w:rPr>
+        <w:t>大學畢業後，他父親就安排他在家族企業中</w:t>
+      </w:r>
+      <w:r>
+        <w:rPr>
+          <w:rFonts w:hint="eastAsia"/>
+          <w:sz w:val="22"/>
+          <w:szCs w:val="21"/>
+        </w:rPr>
+        <w:t>就職</w:t>
+      </w:r>
+    </w:p>
+    <w:p>
+      <w:pPr>
+        <w:widowControl/>
+        <w:rPr>
+          <w:sz w:val="22"/>
+          <w:szCs w:val="21"/>
+        </w:rPr>
+      </w:pPr>
+      <w:r>
+        <w:rPr>
+          <w:sz w:val="22"/>
+          <w:szCs w:val="21"/>
+        </w:rPr>
+        <w:t>Several</w:t>
+      </w:r>
+      <w:r>
+        <w:rPr>
+          <w:sz w:val="22"/>
+          <w:szCs w:val="21"/>
+        </w:rPr>
+        <w:tab/>
+      </w:r>
+      <w:r>
+        <w:rPr>
+          <w:rFonts w:hint="eastAsia"/>
+          <w:sz w:val="22"/>
+          <w:szCs w:val="21"/>
+        </w:rPr>
+        <w:t>(</w:t>
+      </w:r>
+      <w:r>
+        <w:rPr>
+          <w:rFonts w:hint="eastAsia"/>
+          <w:sz w:val="22"/>
+          <w:szCs w:val="21"/>
+        </w:rPr>
+        <w:t>形</w:t>
+      </w:r>
+      <w:r>
+        <w:rPr>
+          <w:rFonts w:hint="eastAsia"/>
+          <w:sz w:val="22"/>
+          <w:szCs w:val="21"/>
+        </w:rPr>
+        <w:t>)</w:t>
+      </w:r>
+      <w:r>
+        <w:rPr>
+          <w:rFonts w:hint="eastAsia"/>
+          <w:sz w:val="22"/>
+          <w:szCs w:val="21"/>
+        </w:rPr>
+        <w:t>幾個的、</w:t>
+      </w:r>
+      <w:r>
+        <w:rPr>
+          <w:rFonts w:hint="eastAsia"/>
+          <w:sz w:val="22"/>
+          <w:szCs w:val="21"/>
+        </w:rPr>
+        <w:t>(</w:t>
+      </w:r>
+      <w:r>
+        <w:rPr>
+          <w:rFonts w:hint="eastAsia"/>
+          <w:sz w:val="22"/>
+          <w:szCs w:val="21"/>
+        </w:rPr>
+        <w:t>代</w:t>
+      </w:r>
+      <w:r>
+        <w:rPr>
+          <w:rFonts w:hint="eastAsia"/>
+          <w:sz w:val="22"/>
+          <w:szCs w:val="21"/>
+        </w:rPr>
+        <w:t>)</w:t>
+      </w:r>
+      <w:r>
+        <w:rPr>
+          <w:rFonts w:hint="eastAsia"/>
+          <w:sz w:val="22"/>
+          <w:szCs w:val="21"/>
+        </w:rPr>
+        <w:t>一些</w:t>
+      </w:r>
+    </w:p>
+    <w:p>
+      <w:pPr>
+        <w:widowControl/>
+        <w:rPr>
+          <w:sz w:val="22"/>
+          <w:szCs w:val="21"/>
+        </w:rPr>
+      </w:pPr>
+      <w:r>
+        <w:rPr>
+          <w:sz w:val="22"/>
+          <w:szCs w:val="21"/>
+        </w:rPr>
+        <w:t>Shake</w:t>
+      </w:r>
+      <w:r>
+        <w:rPr>
+          <w:sz w:val="22"/>
+          <w:szCs w:val="21"/>
+        </w:rPr>
+        <w:tab/>
+      </w:r>
+      <w:r>
+        <w:rPr>
+          <w:rFonts w:hint="eastAsia"/>
+          <w:sz w:val="22"/>
+          <w:szCs w:val="21"/>
+        </w:rPr>
+        <w:t>搖動</w:t>
+      </w:r>
+    </w:p>
+    <w:p>
+      <w:pPr>
+        <w:widowControl/>
+        <w:rPr>
+          <w:sz w:val="22"/>
+          <w:szCs w:val="21"/>
+        </w:rPr>
+      </w:pPr>
+      <w:r>
+        <w:rPr>
+          <w:sz w:val="22"/>
+          <w:szCs w:val="21"/>
+        </w:rPr>
+        <w:t>Shall</w:t>
+      </w:r>
+      <w:r>
+        <w:rPr>
+          <w:sz w:val="22"/>
+          <w:szCs w:val="21"/>
+        </w:rPr>
+        <w:tab/>
+      </w:r>
+      <w:r>
+        <w:rPr>
+          <w:rFonts w:hint="eastAsia"/>
+          <w:sz w:val="22"/>
+          <w:szCs w:val="21"/>
+        </w:rPr>
+        <w:t>應該</w:t>
+      </w:r>
+    </w:p>
+    <w:p>
+      <w:pPr>
+        <w:widowControl/>
+        <w:rPr>
+          <w:sz w:val="22"/>
+          <w:szCs w:val="21"/>
+        </w:rPr>
+      </w:pPr>
+      <w:r>
+        <w:rPr>
+          <w:sz w:val="22"/>
+          <w:szCs w:val="21"/>
+        </w:rPr>
+        <w:t>Shape</w:t>
+      </w:r>
+      <w:r>
+        <w:rPr>
+          <w:sz w:val="22"/>
+          <w:szCs w:val="21"/>
+        </w:rPr>
+        <w:tab/>
+      </w:r>
+      <w:r>
+        <w:rPr>
+          <w:rFonts w:hint="eastAsia"/>
+          <w:sz w:val="22"/>
+          <w:szCs w:val="21"/>
+        </w:rPr>
+        <w:t>形狀</w:t>
+      </w:r>
+    </w:p>
+    <w:p>
+      <w:pPr>
+        <w:widowControl/>
+        <w:rPr>
+          <w:rFonts w:hint="eastAsia"/>
+          <w:sz w:val="22"/>
+          <w:szCs w:val="21"/>
+        </w:rPr>
+      </w:pPr>
+      <w:r>
+        <w:rPr>
+          <w:sz w:val="22"/>
+          <w:szCs w:val="21"/>
+        </w:rPr>
+        <w:t>Out of shape</w:t>
+      </w:r>
+      <w:r>
+        <w:rPr>
+          <w:sz w:val="22"/>
+          <w:szCs w:val="21"/>
+        </w:rPr>
+        <w:tab/>
+        <w:t xml:space="preserve">not physically healthy enough for difficult exercise because you have not been involved in physical </w:t>
+      </w:r>
+      <w:r>
+        <w:rPr>
+          <w:sz w:val="22"/>
+          <w:szCs w:val="21"/>
+        </w:rPr>
+        <w:t>activities</w:t>
+      </w:r>
+      <w:r>
+        <w:rPr>
+          <w:sz w:val="22"/>
+          <w:szCs w:val="21"/>
+        </w:rPr>
+        <w:t>.</w:t>
+      </w:r>
+    </w:p>
+    <w:p>
+      <w:pPr>
+        <w:widowControl/>
+        <w:rPr>
+          <w:sz w:val="22"/>
+          <w:szCs w:val="21"/>
+        </w:rPr>
+      </w:pPr>
+      <w:r>
+        <w:rPr>
+          <w:sz w:val="22"/>
+          <w:szCs w:val="21"/>
+        </w:rPr>
+        <w:t xml:space="preserve">I get tired easily. I must be </w:t>
+      </w:r>
+      <w:r>
+        <w:rPr>
+          <w:sz w:val="22"/>
+          <w:szCs w:val="21"/>
+          <w:highlight w:val="yellow"/>
+        </w:rPr>
+        <w:t>out of shape</w:t>
+      </w:r>
+      <w:r>
+        <w:rPr>
+          <w:sz w:val="22"/>
+          <w:szCs w:val="21"/>
+        </w:rPr>
+        <w:t>.</w:t>
+      </w:r>
+      <w:r>
+        <w:rPr>
+          <w:sz w:val="22"/>
+          <w:szCs w:val="21"/>
+        </w:rPr>
+        <w:tab/>
+      </w:r>
+      <w:r>
+        <w:rPr>
+          <w:rFonts w:hint="eastAsia"/>
+          <w:sz w:val="22"/>
+          <w:szCs w:val="21"/>
+        </w:rPr>
+        <w:t>我很容易累，我身體肯定有什麼地方不健康了</w:t>
+      </w:r>
+    </w:p>
+    <w:p>
+      <w:pPr>
+        <w:widowControl/>
+        <w:rPr>
+          <w:rFonts w:hint="eastAsia"/>
+          <w:sz w:val="22"/>
+          <w:szCs w:val="21"/>
+        </w:rPr>
+      </w:pPr>
+      <w:r>
+        <w:rPr>
+          <w:sz w:val="22"/>
+          <w:szCs w:val="21"/>
+        </w:rPr>
+        <w:t>Someone sat on my new hat. It’s now out of shape.</w:t>
+      </w:r>
+      <w:r>
+        <w:rPr>
+          <w:sz w:val="22"/>
+          <w:szCs w:val="21"/>
+        </w:rPr>
+        <w:tab/>
+      </w:r>
+      <w:r>
+        <w:rPr>
+          <w:rFonts w:hint="eastAsia"/>
+          <w:sz w:val="22"/>
+          <w:szCs w:val="21"/>
+        </w:rPr>
+        <w:t>有人坐了我的帽子，它現在變形了</w:t>
+      </w:r>
+    </w:p>
+    <w:p>
+      <w:pPr>
+        <w:widowControl/>
+        <w:rPr>
+          <w:sz w:val="22"/>
+          <w:szCs w:val="21"/>
+        </w:rPr>
+      </w:pPr>
+      <w:r>
+        <w:rPr>
+          <w:sz w:val="22"/>
+          <w:szCs w:val="21"/>
+        </w:rPr>
+        <w:t>Share</w:t>
+      </w:r>
+      <w:r>
+        <w:rPr>
+          <w:sz w:val="22"/>
+          <w:szCs w:val="21"/>
+        </w:rPr>
+        <w:tab/>
+      </w:r>
+      <w:r>
+        <w:rPr>
+          <w:rFonts w:hint="eastAsia"/>
+          <w:sz w:val="22"/>
+          <w:szCs w:val="21"/>
+        </w:rPr>
+        <w:t>分享</w:t>
+      </w:r>
+    </w:p>
+    <w:p>
+      <w:pPr>
+        <w:widowControl/>
+        <w:rPr>
+          <w:sz w:val="22"/>
+          <w:szCs w:val="21"/>
+        </w:rPr>
+      </w:pPr>
+      <w:r>
+        <w:rPr>
+          <w:sz w:val="22"/>
+          <w:szCs w:val="21"/>
+        </w:rPr>
+        <w:t>Sharp</w:t>
+      </w:r>
+      <w:r>
+        <w:rPr>
+          <w:sz w:val="22"/>
+          <w:szCs w:val="21"/>
+        </w:rPr>
+        <w:tab/>
+      </w:r>
+      <w:r>
+        <w:rPr>
+          <w:rFonts w:hint="eastAsia"/>
+          <w:sz w:val="22"/>
+          <w:szCs w:val="21"/>
+        </w:rPr>
+        <w:t>(</w:t>
+      </w:r>
+      <w:r>
+        <w:rPr>
+          <w:rFonts w:hint="eastAsia"/>
+          <w:sz w:val="22"/>
+          <w:szCs w:val="21"/>
+        </w:rPr>
+        <w:t>形</w:t>
+      </w:r>
+      <w:r>
+        <w:rPr>
+          <w:rFonts w:hint="eastAsia"/>
+          <w:sz w:val="22"/>
+          <w:szCs w:val="21"/>
+        </w:rPr>
+        <w:t>)</w:t>
+      </w:r>
+      <w:r>
+        <w:rPr>
+          <w:rFonts w:hint="eastAsia"/>
+          <w:sz w:val="22"/>
+          <w:szCs w:val="21"/>
+        </w:rPr>
+        <w:t>尖銳的、</w:t>
+      </w:r>
+      <w:r>
+        <w:rPr>
+          <w:rFonts w:hint="eastAsia"/>
+          <w:sz w:val="22"/>
+          <w:szCs w:val="21"/>
+        </w:rPr>
+        <w:t>(</w:t>
+      </w:r>
+      <w:r>
+        <w:rPr>
+          <w:rFonts w:hint="eastAsia"/>
+          <w:sz w:val="22"/>
+          <w:szCs w:val="21"/>
+        </w:rPr>
+        <w:t>副</w:t>
+      </w:r>
+      <w:r>
+        <w:rPr>
+          <w:rFonts w:hint="eastAsia"/>
+          <w:sz w:val="22"/>
+          <w:szCs w:val="21"/>
+        </w:rPr>
+        <w:t>)</w:t>
+      </w:r>
+      <w:r>
+        <w:rPr>
+          <w:rFonts w:hint="eastAsia"/>
+          <w:sz w:val="22"/>
+          <w:szCs w:val="21"/>
+        </w:rPr>
+        <w:t>突然地</w:t>
+      </w:r>
+    </w:p>
+    <w:p>
+      <w:pPr>
+        <w:widowControl/>
+        <w:rPr>
+          <w:sz w:val="22"/>
+          <w:szCs w:val="21"/>
+        </w:rPr>
+      </w:pPr>
+      <w:r>
+        <w:rPr>
+          <w:sz w:val="22"/>
+          <w:szCs w:val="21"/>
+        </w:rPr>
+        <w:t>The sharp end</w:t>
+      </w:r>
+      <w:r>
+        <w:rPr>
+          <w:sz w:val="22"/>
+          <w:szCs w:val="21"/>
+        </w:rPr>
+        <w:tab/>
+      </w:r>
+      <w:r>
+        <w:rPr>
+          <w:rFonts w:hint="eastAsia"/>
+          <w:sz w:val="22"/>
+          <w:szCs w:val="21"/>
+        </w:rPr>
+        <w:t>t</w:t>
+      </w:r>
+      <w:r>
+        <w:rPr>
+          <w:sz w:val="22"/>
+          <w:szCs w:val="21"/>
+        </w:rPr>
+        <w:t>he part of an activity, such as a job, where the most problems are likely to be found</w:t>
+      </w:r>
+      <w:r>
+        <w:rPr>
+          <w:sz w:val="22"/>
+          <w:szCs w:val="21"/>
+        </w:rPr>
+        <w:t>.</w:t>
+      </w:r>
+    </w:p>
+    <w:p>
+      <w:pPr>
+        <w:widowControl/>
+        <w:rPr>
+          <w:sz w:val="22"/>
+          <w:szCs w:val="21"/>
+        </w:rPr>
+      </w:pPr>
+      <w:r>
+        <w:rPr>
+          <w:sz w:val="22"/>
+          <w:szCs w:val="21"/>
+        </w:rPr>
+        <w:t>Demanding</w:t>
+      </w:r>
+      <w:r>
+        <w:rPr>
+          <w:sz w:val="22"/>
+          <w:szCs w:val="21"/>
+        </w:rPr>
+        <w:tab/>
+      </w:r>
+      <w:r>
+        <w:rPr>
+          <w:rFonts w:hint="eastAsia"/>
+          <w:sz w:val="22"/>
+          <w:szCs w:val="21"/>
+        </w:rPr>
+        <w:t>要求嚴格</w:t>
+      </w:r>
+    </w:p>
+    <w:p>
+      <w:pPr>
+        <w:widowControl/>
+        <w:rPr>
+          <w:rFonts w:hint="eastAsia"/>
+          <w:sz w:val="22"/>
+          <w:szCs w:val="21"/>
+        </w:rPr>
+      </w:pPr>
+      <w:r>
+        <w:rPr>
+          <w:sz w:val="22"/>
+          <w:szCs w:val="21"/>
+        </w:rPr>
+        <w:t>A job like hers would be much too demanding for me, but she enjoys being at the sharp end</w:t>
+      </w:r>
+      <w:r>
+        <w:rPr>
+          <w:sz w:val="22"/>
+          <w:szCs w:val="21"/>
+        </w:rPr>
+        <w:t>.</w:t>
+      </w:r>
+      <w:r>
+        <w:rPr>
+          <w:sz w:val="22"/>
+          <w:szCs w:val="21"/>
+        </w:rPr>
+        <w:tab/>
+      </w:r>
+      <w:r>
+        <w:rPr>
+          <w:rFonts w:hint="eastAsia"/>
+          <w:sz w:val="22"/>
+          <w:szCs w:val="21"/>
+        </w:rPr>
+        <w:t>她那樣的工作對我來說太困難了，但她享受這種激烈的挑戰</w:t>
+      </w:r>
+    </w:p>
+    <w:p>
+      <w:pPr>
+        <w:widowControl/>
+        <w:rPr>
+          <w:sz w:val="22"/>
+          <w:szCs w:val="21"/>
+        </w:rPr>
+      </w:pPr>
+      <w:r>
+        <w:rPr>
+          <w:sz w:val="22"/>
+          <w:szCs w:val="21"/>
+        </w:rPr>
+        <w:t>She/her/hers/herself</w:t>
+      </w:r>
+      <w:r>
+        <w:rPr>
+          <w:sz w:val="22"/>
+          <w:szCs w:val="21"/>
+        </w:rPr>
+        <w:tab/>
+      </w:r>
+      <w:r>
+        <w:rPr>
+          <w:rFonts w:hint="eastAsia"/>
+          <w:sz w:val="22"/>
+          <w:szCs w:val="21"/>
+        </w:rPr>
+        <w:t>她</w:t>
+      </w:r>
+    </w:p>
+    <w:p>
+      <w:pPr>
+        <w:widowControl/>
+        <w:rPr>
+          <w:sz w:val="22"/>
+          <w:szCs w:val="21"/>
+        </w:rPr>
+      </w:pPr>
+      <w:r>
+        <w:rPr>
+          <w:sz w:val="22"/>
+          <w:szCs w:val="21"/>
+        </w:rPr>
+        <w:lastRenderedPageBreak/>
+        <w:t>Sheep</w:t>
+      </w:r>
+      <w:r>
+        <w:rPr>
+          <w:sz w:val="22"/>
+          <w:szCs w:val="21"/>
+        </w:rPr>
+        <w:tab/>
+      </w:r>
+      <w:r>
+        <w:rPr>
+          <w:rFonts w:hint="eastAsia"/>
+          <w:sz w:val="22"/>
+          <w:szCs w:val="21"/>
+        </w:rPr>
+        <w:t>綿羊</w:t>
+      </w:r>
+    </w:p>
+    <w:p>
+      <w:pPr>
+        <w:widowControl/>
+        <w:rPr>
+          <w:sz w:val="22"/>
+          <w:szCs w:val="21"/>
+        </w:rPr>
+      </w:pPr>
+      <w:r>
+        <w:rPr>
+          <w:sz w:val="22"/>
+          <w:szCs w:val="21"/>
+        </w:rPr>
+        <w:t>Ship</w:t>
+      </w:r>
+      <w:r>
+        <w:rPr>
+          <w:sz w:val="22"/>
+          <w:szCs w:val="21"/>
+        </w:rPr>
+        <w:tab/>
+      </w:r>
+      <w:r>
+        <w:rPr>
+          <w:rFonts w:hint="eastAsia"/>
+          <w:sz w:val="22"/>
+          <w:szCs w:val="21"/>
+        </w:rPr>
+        <w:t>(</w:t>
+      </w:r>
+      <w:r>
+        <w:rPr>
+          <w:rFonts w:hint="eastAsia"/>
+          <w:sz w:val="22"/>
+          <w:szCs w:val="21"/>
+        </w:rPr>
+        <w:t>名</w:t>
+      </w:r>
+      <w:r>
+        <w:rPr>
+          <w:rFonts w:hint="eastAsia"/>
+          <w:sz w:val="22"/>
+          <w:szCs w:val="21"/>
+        </w:rPr>
+        <w:t>)</w:t>
+      </w:r>
+      <w:r>
+        <w:rPr>
+          <w:rFonts w:hint="eastAsia"/>
+          <w:sz w:val="22"/>
+          <w:szCs w:val="21"/>
+        </w:rPr>
+        <w:t>船、</w:t>
+      </w:r>
+      <w:r>
+        <w:rPr>
+          <w:rFonts w:hint="eastAsia"/>
+          <w:sz w:val="22"/>
+          <w:szCs w:val="21"/>
+        </w:rPr>
+        <w:t>(</w:t>
+      </w:r>
+      <w:r>
+        <w:rPr>
+          <w:rFonts w:hint="eastAsia"/>
+          <w:sz w:val="22"/>
+          <w:szCs w:val="21"/>
+        </w:rPr>
+        <w:t>動</w:t>
+      </w:r>
+      <w:r>
+        <w:rPr>
+          <w:rFonts w:hint="eastAsia"/>
+          <w:sz w:val="22"/>
+          <w:szCs w:val="21"/>
+        </w:rPr>
+        <w:t>)</w:t>
+      </w:r>
+      <w:r>
+        <w:rPr>
+          <w:rFonts w:hint="eastAsia"/>
+          <w:sz w:val="22"/>
+          <w:szCs w:val="21"/>
+        </w:rPr>
+        <w:t>運送</w:t>
+      </w:r>
+    </w:p>
+    <w:p>
+      <w:pPr>
+        <w:widowControl/>
+        <w:rPr>
+          <w:sz w:val="22"/>
+          <w:szCs w:val="21"/>
+        </w:rPr>
+      </w:pPr>
+      <w:r>
+        <w:rPr>
+          <w:sz w:val="22"/>
+          <w:szCs w:val="21"/>
+        </w:rPr>
+        <w:t>Shirt</w:t>
+      </w:r>
+      <w:r>
+        <w:rPr>
+          <w:sz w:val="22"/>
+          <w:szCs w:val="21"/>
+        </w:rPr>
+        <w:tab/>
+      </w:r>
+      <w:r>
+        <w:rPr>
+          <w:rFonts w:hint="eastAsia"/>
+          <w:sz w:val="22"/>
+          <w:szCs w:val="21"/>
+        </w:rPr>
+        <w:t>襯衫</w:t>
+      </w:r>
+    </w:p>
+    <w:p>
+      <w:pPr>
+        <w:widowControl/>
+        <w:rPr>
+          <w:sz w:val="22"/>
+          <w:szCs w:val="21"/>
+        </w:rPr>
+      </w:pPr>
+      <w:r>
+        <w:rPr>
+          <w:sz w:val="22"/>
+          <w:szCs w:val="21"/>
+        </w:rPr>
+        <w:t>Shoe(s)</w:t>
+      </w:r>
+      <w:r>
+        <w:rPr>
+          <w:sz w:val="22"/>
+          <w:szCs w:val="21"/>
+        </w:rPr>
+        <w:tab/>
+      </w:r>
+      <w:r>
+        <w:rPr>
+          <w:rFonts w:hint="eastAsia"/>
+          <w:sz w:val="22"/>
+          <w:szCs w:val="21"/>
+        </w:rPr>
+        <w:t>鞋子</w:t>
+      </w:r>
+    </w:p>
+    <w:p>
+      <w:pPr>
+        <w:widowControl/>
+        <w:rPr>
+          <w:sz w:val="22"/>
+          <w:szCs w:val="21"/>
+        </w:rPr>
+      </w:pPr>
+      <w:r>
+        <w:rPr>
+          <w:sz w:val="22"/>
+          <w:szCs w:val="21"/>
+        </w:rPr>
+        <w:t>Shop</w:t>
+      </w:r>
+      <w:r>
+        <w:rPr>
+          <w:sz w:val="22"/>
+          <w:szCs w:val="21"/>
+        </w:rPr>
+        <w:tab/>
+      </w:r>
+      <w:r>
+        <w:rPr>
+          <w:rFonts w:hint="eastAsia"/>
+          <w:sz w:val="22"/>
+          <w:szCs w:val="21"/>
+        </w:rPr>
+        <w:t>(</w:t>
+      </w:r>
+      <w:r>
+        <w:rPr>
+          <w:rFonts w:hint="eastAsia"/>
+          <w:sz w:val="22"/>
+          <w:szCs w:val="21"/>
+        </w:rPr>
+        <w:t>名</w:t>
+      </w:r>
+      <w:r>
+        <w:rPr>
+          <w:rFonts w:hint="eastAsia"/>
+          <w:sz w:val="22"/>
+          <w:szCs w:val="21"/>
+        </w:rPr>
+        <w:t>)</w:t>
+      </w:r>
+      <w:r>
+        <w:rPr>
+          <w:rFonts w:hint="eastAsia"/>
+          <w:sz w:val="22"/>
+          <w:szCs w:val="21"/>
+        </w:rPr>
+        <w:t>商品、</w:t>
+      </w:r>
+      <w:r>
+        <w:rPr>
+          <w:rFonts w:hint="eastAsia"/>
+          <w:sz w:val="22"/>
+          <w:szCs w:val="21"/>
+        </w:rPr>
+        <w:t>(</w:t>
+      </w:r>
+      <w:r>
+        <w:rPr>
+          <w:rFonts w:hint="eastAsia"/>
+          <w:sz w:val="22"/>
+          <w:szCs w:val="21"/>
+        </w:rPr>
+        <w:t>動</w:t>
+      </w:r>
+      <w:r>
+        <w:rPr>
+          <w:rFonts w:hint="eastAsia"/>
+          <w:sz w:val="22"/>
+          <w:szCs w:val="21"/>
+        </w:rPr>
+        <w:t>)</w:t>
+      </w:r>
+      <w:r>
+        <w:rPr>
+          <w:rFonts w:hint="eastAsia"/>
+          <w:sz w:val="22"/>
+          <w:szCs w:val="21"/>
+        </w:rPr>
+        <w:t>買</w:t>
+      </w:r>
+    </w:p>
+    <w:p>
+      <w:pPr>
+        <w:widowControl/>
+        <w:rPr>
+          <w:sz w:val="22"/>
+          <w:szCs w:val="21"/>
+        </w:rPr>
+      </w:pPr>
+      <w:r>
+        <w:rPr>
+          <w:sz w:val="22"/>
+          <w:szCs w:val="21"/>
+        </w:rPr>
+        <w:t>Short</w:t>
+      </w:r>
+      <w:r>
+        <w:rPr>
+          <w:sz w:val="22"/>
+          <w:szCs w:val="21"/>
+        </w:rPr>
+        <w:tab/>
+      </w:r>
+      <w:r>
+        <w:rPr>
+          <w:rFonts w:hint="eastAsia"/>
+          <w:sz w:val="22"/>
+          <w:szCs w:val="21"/>
+        </w:rPr>
+        <w:t>短的</w:t>
+      </w:r>
+    </w:p>
+    <w:p>
+      <w:pPr>
+        <w:widowControl/>
+        <w:rPr>
+          <w:sz w:val="22"/>
+          <w:szCs w:val="21"/>
+        </w:rPr>
+      </w:pPr>
+      <w:r>
+        <w:rPr>
+          <w:sz w:val="22"/>
+          <w:szCs w:val="21"/>
+        </w:rPr>
+        <w:t>Shorts</w:t>
+      </w:r>
+      <w:r>
+        <w:rPr>
+          <w:sz w:val="22"/>
+          <w:szCs w:val="21"/>
+        </w:rPr>
+        <w:tab/>
+      </w:r>
+      <w:r>
+        <w:rPr>
+          <w:rFonts w:hint="eastAsia"/>
+          <w:sz w:val="22"/>
+          <w:szCs w:val="21"/>
+        </w:rPr>
+        <w:t>寬鬆運動褲</w:t>
+      </w:r>
+    </w:p>
+    <w:p>
+      <w:pPr>
+        <w:widowControl/>
+        <w:rPr>
+          <w:sz w:val="22"/>
+          <w:szCs w:val="21"/>
+        </w:rPr>
+      </w:pPr>
+      <w:r>
+        <w:rPr>
+          <w:sz w:val="22"/>
+          <w:szCs w:val="21"/>
+        </w:rPr>
+        <w:t>Shoulder</w:t>
+      </w:r>
+      <w:r>
+        <w:rPr>
+          <w:sz w:val="22"/>
+          <w:szCs w:val="21"/>
+        </w:rPr>
+        <w:tab/>
+      </w:r>
+      <w:r>
+        <w:rPr>
+          <w:rFonts w:hint="eastAsia"/>
+          <w:sz w:val="22"/>
+          <w:szCs w:val="21"/>
+        </w:rPr>
+        <w:t>肩膀</w:t>
+      </w:r>
+    </w:p>
+    <w:p>
+      <w:pPr>
+        <w:widowControl/>
+        <w:rPr>
+          <w:sz w:val="22"/>
+          <w:szCs w:val="21"/>
+        </w:rPr>
+      </w:pPr>
+      <w:r>
+        <w:rPr>
+          <w:sz w:val="22"/>
+          <w:szCs w:val="21"/>
+        </w:rPr>
+        <w:t>Shout</w:t>
+      </w:r>
+      <w:r>
+        <w:rPr>
+          <w:sz w:val="22"/>
+          <w:szCs w:val="21"/>
+        </w:rPr>
+        <w:tab/>
+      </w:r>
+      <w:r>
+        <w:rPr>
+          <w:rFonts w:hint="eastAsia"/>
+          <w:sz w:val="22"/>
+          <w:szCs w:val="21"/>
+        </w:rPr>
+        <w:t>叫喊</w:t>
+      </w:r>
+    </w:p>
+    <w:p>
+      <w:pPr>
+        <w:widowControl/>
+        <w:rPr>
+          <w:rFonts w:hint="eastAsia"/>
+          <w:sz w:val="22"/>
+          <w:szCs w:val="21"/>
+        </w:rPr>
+      </w:pPr>
+      <w:r>
+        <w:rPr>
+          <w:sz w:val="22"/>
+          <w:szCs w:val="21"/>
+        </w:rPr>
+        <w:t>Show</w:t>
+      </w:r>
+      <w:r>
+        <w:rPr>
+          <w:sz w:val="22"/>
+          <w:szCs w:val="21"/>
+        </w:rPr>
+        <w:tab/>
+      </w:r>
+      <w:r>
+        <w:rPr>
+          <w:rFonts w:hint="eastAsia"/>
+          <w:sz w:val="22"/>
+          <w:szCs w:val="21"/>
+        </w:rPr>
+        <w:t>(</w:t>
+      </w:r>
+      <w:r>
+        <w:rPr>
+          <w:rFonts w:hint="eastAsia"/>
+          <w:sz w:val="22"/>
+          <w:szCs w:val="21"/>
+        </w:rPr>
+        <w:t>動</w:t>
+      </w:r>
+      <w:r>
+        <w:rPr>
+          <w:rFonts w:hint="eastAsia"/>
+          <w:sz w:val="22"/>
+          <w:szCs w:val="21"/>
+        </w:rPr>
+        <w:t>)</w:t>
+      </w:r>
+      <w:r>
+        <w:rPr>
+          <w:rFonts w:hint="eastAsia"/>
+          <w:sz w:val="22"/>
+          <w:szCs w:val="21"/>
+        </w:rPr>
+        <w:t>顯示、</w:t>
+      </w:r>
+      <w:r>
+        <w:rPr>
+          <w:rFonts w:hint="eastAsia"/>
+          <w:sz w:val="22"/>
+          <w:szCs w:val="21"/>
+        </w:rPr>
+        <w:t>(</w:t>
+      </w:r>
+      <w:r>
+        <w:rPr>
+          <w:rFonts w:hint="eastAsia"/>
+          <w:sz w:val="22"/>
+          <w:szCs w:val="21"/>
+        </w:rPr>
+        <w:t>名</w:t>
+      </w:r>
+      <w:r>
+        <w:rPr>
+          <w:rFonts w:hint="eastAsia"/>
+          <w:sz w:val="22"/>
+          <w:szCs w:val="21"/>
+        </w:rPr>
+        <w:t>)</w:t>
+      </w:r>
+      <w:r>
+        <w:rPr>
+          <w:rFonts w:hint="eastAsia"/>
+          <w:sz w:val="22"/>
+          <w:szCs w:val="21"/>
+        </w:rPr>
+        <w:t>表演</w:t>
+      </w:r>
     </w:p>
     <w:sectPr>
       <w:pgSz w:w="11906" w:h="16838"/>

</xml_diff>

<commit_message>
added L45 vocalulary half
</commit_message>
<xml_diff>
--- a/Memorize Vocabulary/Level 1.docx
+++ b/Memorize Vocabulary/Level 1.docx
@@ -67506,7 +67506,6 @@
       <w:pPr>
         <w:widowControl/>
         <w:rPr>
-          <w:rFonts w:hint="eastAsia"/>
           <w:sz w:val="22"/>
           <w:szCs w:val="21"/>
         </w:rPr>
@@ -67775,6 +67774,688 @@
           <w:szCs w:val="21"/>
         </w:rPr>
         <w:t>必需品</w:t>
+      </w:r>
+    </w:p>
+    <w:p>
+      <w:pPr>
+        <w:widowControl/>
+        <w:rPr>
+          <w:sz w:val="22"/>
+          <w:szCs w:val="21"/>
+        </w:rPr>
+      </w:pPr>
+    </w:p>
+    <w:p>
+      <w:pPr>
+        <w:widowControl/>
+        <w:pBdr>
+          <w:bottom w:val="single" w:sz="6" w:space="1" w:color="auto"/>
+        </w:pBdr>
+        <w:rPr>
+          <w:sz w:val="22"/>
+          <w:szCs w:val="21"/>
+        </w:rPr>
+      </w:pPr>
+    </w:p>
+    <w:p>
+      <w:pPr>
+        <w:widowControl/>
+        <w:rPr>
+          <w:sz w:val="22"/>
+          <w:szCs w:val="21"/>
+        </w:rPr>
+      </w:pPr>
+    </w:p>
+    <w:p>
+      <w:pPr>
+        <w:widowControl/>
+        <w:rPr>
+          <w:sz w:val="22"/>
+          <w:szCs w:val="21"/>
+        </w:rPr>
+      </w:pPr>
+    </w:p>
+    <w:p>
+      <w:pPr>
+        <w:widowControl/>
+        <w:rPr>
+          <w:sz w:val="22"/>
+          <w:szCs w:val="21"/>
+        </w:rPr>
+      </w:pPr>
+      <w:r>
+        <w:rPr>
+          <w:rFonts w:hint="eastAsia"/>
+          <w:sz w:val="22"/>
+          <w:szCs w:val="21"/>
+        </w:rPr>
+        <w:t>L</w:t>
+      </w:r>
+      <w:r>
+        <w:rPr>
+          <w:sz w:val="22"/>
+          <w:szCs w:val="21"/>
+        </w:rPr>
+        <w:t>45</w:t>
+      </w:r>
+    </w:p>
+    <w:p>
+      <w:pPr>
+        <w:widowControl/>
+        <w:rPr>
+          <w:sz w:val="22"/>
+          <w:szCs w:val="21"/>
+        </w:rPr>
+      </w:pPr>
+      <w:r>
+        <w:rPr>
+          <w:sz w:val="22"/>
+          <w:szCs w:val="21"/>
+        </w:rPr>
+        <w:t>Warm</w:t>
+      </w:r>
+      <w:r>
+        <w:rPr>
+          <w:sz w:val="22"/>
+          <w:szCs w:val="21"/>
+        </w:rPr>
+        <w:tab/>
+        <w:t>(</w:t>
+      </w:r>
+      <w:r>
+        <w:rPr>
+          <w:rFonts w:hint="eastAsia"/>
+          <w:sz w:val="22"/>
+          <w:szCs w:val="21"/>
+        </w:rPr>
+        <w:t>形</w:t>
+      </w:r>
+      <w:r>
+        <w:rPr>
+          <w:rFonts w:hint="eastAsia"/>
+          <w:sz w:val="22"/>
+          <w:szCs w:val="21"/>
+        </w:rPr>
+        <w:t>)</w:t>
+      </w:r>
+      <w:r>
+        <w:rPr>
+          <w:rFonts w:hint="eastAsia"/>
+          <w:sz w:val="22"/>
+          <w:szCs w:val="21"/>
+        </w:rPr>
+        <w:t>溫暖的、</w:t>
+      </w:r>
+      <w:r>
+        <w:rPr>
+          <w:rFonts w:hint="eastAsia"/>
+          <w:sz w:val="22"/>
+          <w:szCs w:val="21"/>
+        </w:rPr>
+        <w:t>(</w:t>
+      </w:r>
+      <w:r>
+        <w:rPr>
+          <w:rFonts w:hint="eastAsia"/>
+          <w:sz w:val="22"/>
+          <w:szCs w:val="21"/>
+        </w:rPr>
+        <w:t>動</w:t>
+      </w:r>
+      <w:r>
+        <w:rPr>
+          <w:rFonts w:hint="eastAsia"/>
+          <w:sz w:val="22"/>
+          <w:szCs w:val="21"/>
+        </w:rPr>
+        <w:t>)</w:t>
+      </w:r>
+      <w:r>
+        <w:rPr>
+          <w:rFonts w:hint="eastAsia"/>
+          <w:sz w:val="22"/>
+          <w:szCs w:val="21"/>
+        </w:rPr>
+        <w:t>使暖活</w:t>
+      </w:r>
+    </w:p>
+    <w:p>
+      <w:pPr>
+        <w:widowControl/>
+        <w:rPr>
+          <w:rFonts w:hint="eastAsia"/>
+          <w:sz w:val="22"/>
+          <w:szCs w:val="21"/>
+        </w:rPr>
+      </w:pPr>
+      <w:r>
+        <w:rPr>
+          <w:sz w:val="22"/>
+          <w:szCs w:val="21"/>
+        </w:rPr>
+        <w:t>It is warm in the afternoon</w:t>
+      </w:r>
+      <w:r>
+        <w:rPr>
+          <w:rFonts w:hint="eastAsia"/>
+          <w:sz w:val="22"/>
+          <w:szCs w:val="21"/>
+        </w:rPr>
+        <w:t xml:space="preserve"> </w:t>
+      </w:r>
+      <w:r>
+        <w:rPr>
+          <w:sz w:val="22"/>
+          <w:szCs w:val="21"/>
+        </w:rPr>
+        <w:tab/>
+      </w:r>
+      <w:r>
+        <w:rPr>
+          <w:rFonts w:hint="eastAsia"/>
+          <w:sz w:val="22"/>
+          <w:szCs w:val="21"/>
+        </w:rPr>
+        <w:t>下午天氣</w:t>
+      </w:r>
+      <w:r>
+        <w:rPr>
+          <w:rFonts w:hint="eastAsia"/>
+          <w:sz w:val="22"/>
+          <w:szCs w:val="21"/>
+        </w:rPr>
+        <w:t>暖活</w:t>
+      </w:r>
+    </w:p>
+    <w:p>
+      <w:pPr>
+        <w:widowControl/>
+        <w:rPr>
+          <w:sz w:val="22"/>
+          <w:szCs w:val="21"/>
+        </w:rPr>
+      </w:pPr>
+      <w:r>
+        <w:rPr>
+          <w:sz w:val="22"/>
+          <w:szCs w:val="21"/>
+        </w:rPr>
+        <w:t>Watch</w:t>
+      </w:r>
+      <w:r>
+        <w:rPr>
+          <w:sz w:val="22"/>
+          <w:szCs w:val="21"/>
+        </w:rPr>
+        <w:tab/>
+        <w:t>(</w:t>
+      </w:r>
+      <w:r>
+        <w:rPr>
+          <w:rFonts w:hint="eastAsia"/>
+          <w:sz w:val="22"/>
+          <w:szCs w:val="21"/>
+        </w:rPr>
+        <w:t>動</w:t>
+      </w:r>
+      <w:r>
+        <w:rPr>
+          <w:rFonts w:hint="eastAsia"/>
+          <w:sz w:val="22"/>
+          <w:szCs w:val="21"/>
+        </w:rPr>
+        <w:t>)</w:t>
+      </w:r>
+      <w:r>
+        <w:rPr>
+          <w:rFonts w:hint="eastAsia"/>
+          <w:sz w:val="22"/>
+          <w:szCs w:val="21"/>
+        </w:rPr>
+        <w:t>觀看、</w:t>
+      </w:r>
+      <w:r>
+        <w:rPr>
+          <w:rFonts w:hint="eastAsia"/>
+          <w:sz w:val="22"/>
+          <w:szCs w:val="21"/>
+        </w:rPr>
+        <w:t>(</w:t>
+      </w:r>
+      <w:r>
+        <w:rPr>
+          <w:rFonts w:hint="eastAsia"/>
+          <w:sz w:val="22"/>
+          <w:szCs w:val="21"/>
+        </w:rPr>
+        <w:t>名</w:t>
+      </w:r>
+      <w:r>
+        <w:rPr>
+          <w:rFonts w:hint="eastAsia"/>
+          <w:sz w:val="22"/>
+          <w:szCs w:val="21"/>
+        </w:rPr>
+        <w:t>)</w:t>
+      </w:r>
+      <w:r>
+        <w:rPr>
+          <w:rFonts w:hint="eastAsia"/>
+          <w:sz w:val="22"/>
+          <w:szCs w:val="21"/>
+        </w:rPr>
+        <w:t>看守；手錶</w:t>
+      </w:r>
+    </w:p>
+    <w:p>
+      <w:pPr>
+        <w:widowControl/>
+        <w:rPr>
+          <w:sz w:val="22"/>
+          <w:szCs w:val="21"/>
+        </w:rPr>
+      </w:pPr>
+      <w:r>
+        <w:rPr>
+          <w:sz w:val="22"/>
+          <w:szCs w:val="21"/>
+        </w:rPr>
+        <w:t>Water</w:t>
+      </w:r>
+      <w:r>
+        <w:rPr>
+          <w:sz w:val="22"/>
+          <w:szCs w:val="21"/>
+        </w:rPr>
+        <w:tab/>
+      </w:r>
+      <w:r>
+        <w:rPr>
+          <w:rFonts w:hint="eastAsia"/>
+          <w:sz w:val="22"/>
+          <w:szCs w:val="21"/>
+        </w:rPr>
+        <w:t>(</w:t>
+      </w:r>
+      <w:r>
+        <w:rPr>
+          <w:rFonts w:hint="eastAsia"/>
+          <w:sz w:val="22"/>
+          <w:szCs w:val="21"/>
+        </w:rPr>
+        <w:t>名</w:t>
+      </w:r>
+      <w:r>
+        <w:rPr>
+          <w:rFonts w:hint="eastAsia"/>
+          <w:sz w:val="22"/>
+          <w:szCs w:val="21"/>
+        </w:rPr>
+        <w:t>)</w:t>
+      </w:r>
+      <w:r>
+        <w:rPr>
+          <w:rFonts w:hint="eastAsia"/>
+          <w:sz w:val="22"/>
+          <w:szCs w:val="21"/>
+        </w:rPr>
+        <w:t>水、</w:t>
+      </w:r>
+      <w:r>
+        <w:rPr>
+          <w:rFonts w:hint="eastAsia"/>
+          <w:sz w:val="22"/>
+          <w:szCs w:val="21"/>
+        </w:rPr>
+        <w:t>(</w:t>
+      </w:r>
+      <w:r>
+        <w:rPr>
+          <w:rFonts w:hint="eastAsia"/>
+          <w:sz w:val="22"/>
+          <w:szCs w:val="21"/>
+        </w:rPr>
+        <w:t>動</w:t>
+      </w:r>
+      <w:r>
+        <w:rPr>
+          <w:rFonts w:hint="eastAsia"/>
+          <w:sz w:val="22"/>
+          <w:szCs w:val="21"/>
+        </w:rPr>
+        <w:t>)</w:t>
+      </w:r>
+      <w:r>
+        <w:rPr>
+          <w:rFonts w:hint="eastAsia"/>
+          <w:sz w:val="22"/>
+          <w:szCs w:val="21"/>
+        </w:rPr>
+        <w:t>澆水</w:t>
+      </w:r>
+    </w:p>
+    <w:p>
+      <w:pPr>
+        <w:widowControl/>
+        <w:rPr>
+          <w:sz w:val="22"/>
+          <w:szCs w:val="21"/>
+        </w:rPr>
+      </w:pPr>
+      <w:r>
+        <w:rPr>
+          <w:sz w:val="22"/>
+          <w:szCs w:val="21"/>
+        </w:rPr>
+        <w:t>Wave</w:t>
+      </w:r>
+      <w:r>
+        <w:rPr>
+          <w:sz w:val="22"/>
+          <w:szCs w:val="21"/>
+        </w:rPr>
+        <w:tab/>
+        <w:t>(</w:t>
+      </w:r>
+      <w:r>
+        <w:rPr>
+          <w:rFonts w:hint="eastAsia"/>
+          <w:sz w:val="22"/>
+          <w:szCs w:val="21"/>
+        </w:rPr>
+        <w:t>名</w:t>
+      </w:r>
+      <w:r>
+        <w:rPr>
+          <w:rFonts w:hint="eastAsia"/>
+          <w:sz w:val="22"/>
+          <w:szCs w:val="21"/>
+        </w:rPr>
+        <w:t>)</w:t>
+      </w:r>
+      <w:r>
+        <w:rPr>
+          <w:rFonts w:hint="eastAsia"/>
+          <w:sz w:val="22"/>
+          <w:szCs w:val="21"/>
+        </w:rPr>
+        <w:t>波浪、</w:t>
+      </w:r>
+      <w:r>
+        <w:rPr>
+          <w:rFonts w:hint="eastAsia"/>
+          <w:sz w:val="22"/>
+          <w:szCs w:val="21"/>
+        </w:rPr>
+        <w:t>(</w:t>
+      </w:r>
+      <w:r>
+        <w:rPr>
+          <w:rFonts w:hint="eastAsia"/>
+          <w:sz w:val="22"/>
+          <w:szCs w:val="21"/>
+        </w:rPr>
+        <w:t>動</w:t>
+      </w:r>
+      <w:r>
+        <w:rPr>
+          <w:rFonts w:hint="eastAsia"/>
+          <w:sz w:val="22"/>
+          <w:szCs w:val="21"/>
+        </w:rPr>
+        <w:t>)</w:t>
+      </w:r>
+      <w:r>
+        <w:rPr>
+          <w:rFonts w:hint="eastAsia"/>
+          <w:sz w:val="22"/>
+          <w:szCs w:val="21"/>
+        </w:rPr>
+        <w:t>對</w:t>
+      </w:r>
+      <w:r>
+        <w:rPr>
+          <w:sz w:val="22"/>
+          <w:szCs w:val="21"/>
+        </w:rPr>
+        <w:t>…</w:t>
+      </w:r>
+      <w:r>
+        <w:rPr>
+          <w:rFonts w:hint="eastAsia"/>
+          <w:sz w:val="22"/>
+          <w:szCs w:val="21"/>
+        </w:rPr>
+        <w:t>揮手</w:t>
+      </w:r>
+    </w:p>
+    <w:p>
+      <w:pPr>
+        <w:widowControl/>
+        <w:rPr>
+          <w:sz w:val="22"/>
+          <w:szCs w:val="21"/>
+        </w:rPr>
+      </w:pPr>
+      <w:r>
+        <w:rPr>
+          <w:sz w:val="22"/>
+          <w:szCs w:val="21"/>
+        </w:rPr>
+        <w:t>Way</w:t>
+      </w:r>
+      <w:r>
+        <w:rPr>
+          <w:rFonts w:hint="eastAsia"/>
+          <w:sz w:val="22"/>
+          <w:szCs w:val="21"/>
+        </w:rPr>
+        <w:t xml:space="preserve"> </w:t>
+      </w:r>
+      <w:r>
+        <w:rPr>
+          <w:sz w:val="22"/>
+          <w:szCs w:val="21"/>
+        </w:rPr>
+        <w:tab/>
+      </w:r>
+      <w:r>
+        <w:rPr>
+          <w:rFonts w:hint="eastAsia"/>
+          <w:sz w:val="22"/>
+          <w:szCs w:val="21"/>
+        </w:rPr>
+        <w:t>道路</w:t>
+      </w:r>
+    </w:p>
+    <w:p>
+      <w:pPr>
+        <w:widowControl/>
+        <w:rPr>
+          <w:sz w:val="22"/>
+          <w:szCs w:val="21"/>
+        </w:rPr>
+      </w:pPr>
+      <w:r>
+        <w:rPr>
+          <w:sz w:val="22"/>
+          <w:szCs w:val="21"/>
+        </w:rPr>
+        <w:lastRenderedPageBreak/>
+        <w:t xml:space="preserve">We/us/our/ours/ourselves </w:t>
+      </w:r>
+      <w:r>
+        <w:rPr>
+          <w:sz w:val="22"/>
+          <w:szCs w:val="21"/>
+        </w:rPr>
+        <w:tab/>
+      </w:r>
+      <w:r>
+        <w:rPr>
+          <w:rFonts w:hint="eastAsia"/>
+          <w:sz w:val="22"/>
+          <w:szCs w:val="21"/>
+        </w:rPr>
+        <w:t>我們</w:t>
+      </w:r>
+    </w:p>
+    <w:p>
+      <w:pPr>
+        <w:widowControl/>
+        <w:rPr>
+          <w:sz w:val="22"/>
+          <w:szCs w:val="21"/>
+        </w:rPr>
+      </w:pPr>
+      <w:r>
+        <w:rPr>
+          <w:sz w:val="22"/>
+          <w:szCs w:val="21"/>
+        </w:rPr>
+        <w:t>Weak</w:t>
+      </w:r>
+      <w:r>
+        <w:rPr>
+          <w:sz w:val="22"/>
+          <w:szCs w:val="21"/>
+        </w:rPr>
+        <w:tab/>
+      </w:r>
+      <w:r>
+        <w:rPr>
+          <w:rFonts w:hint="eastAsia"/>
+          <w:sz w:val="22"/>
+          <w:szCs w:val="21"/>
+        </w:rPr>
+        <w:t>弱的</w:t>
+      </w:r>
+    </w:p>
+    <w:p>
+      <w:pPr>
+        <w:widowControl/>
+        <w:rPr>
+          <w:sz w:val="22"/>
+          <w:szCs w:val="21"/>
+        </w:rPr>
+      </w:pPr>
+      <w:r>
+        <w:rPr>
+          <w:sz w:val="22"/>
+          <w:szCs w:val="21"/>
+        </w:rPr>
+        <w:t>Wear</w:t>
+      </w:r>
+      <w:r>
+        <w:rPr>
+          <w:rFonts w:hint="eastAsia"/>
+          <w:sz w:val="22"/>
+          <w:szCs w:val="21"/>
+        </w:rPr>
+        <w:t xml:space="preserve"> </w:t>
+      </w:r>
+      <w:r>
+        <w:rPr>
+          <w:sz w:val="22"/>
+          <w:szCs w:val="21"/>
+        </w:rPr>
+        <w:tab/>
+      </w:r>
+      <w:r>
+        <w:rPr>
+          <w:rFonts w:hint="eastAsia"/>
+          <w:sz w:val="22"/>
+          <w:szCs w:val="21"/>
+        </w:rPr>
+        <w:t>穿戴</w:t>
+      </w:r>
+    </w:p>
+    <w:p>
+      <w:pPr>
+        <w:widowControl/>
+        <w:rPr>
+          <w:rFonts w:hint="eastAsia"/>
+          <w:sz w:val="22"/>
+          <w:szCs w:val="21"/>
+        </w:rPr>
+      </w:pPr>
+      <w:r>
+        <w:rPr>
+          <w:sz w:val="22"/>
+          <w:szCs w:val="21"/>
+        </w:rPr>
+        <w:t>Weather</w:t>
+      </w:r>
+      <w:r>
+        <w:rPr>
+          <w:sz w:val="22"/>
+          <w:szCs w:val="21"/>
+        </w:rPr>
+        <w:tab/>
+      </w:r>
+      <w:r>
+        <w:rPr>
+          <w:rFonts w:hint="eastAsia"/>
+          <w:sz w:val="22"/>
+          <w:szCs w:val="21"/>
+        </w:rPr>
+        <w:t>(</w:t>
+      </w:r>
+      <w:r>
+        <w:rPr>
+          <w:rFonts w:hint="eastAsia"/>
+          <w:sz w:val="22"/>
+          <w:szCs w:val="21"/>
+        </w:rPr>
+        <w:t>名</w:t>
+      </w:r>
+      <w:r>
+        <w:rPr>
+          <w:rFonts w:hint="eastAsia"/>
+          <w:sz w:val="22"/>
+          <w:szCs w:val="21"/>
+        </w:rPr>
+        <w:t>)</w:t>
+      </w:r>
+      <w:r>
+        <w:rPr>
+          <w:rFonts w:hint="eastAsia"/>
+          <w:sz w:val="22"/>
+          <w:szCs w:val="21"/>
+        </w:rPr>
+        <w:t>天氣、</w:t>
+      </w:r>
+      <w:r>
+        <w:rPr>
+          <w:rFonts w:hint="eastAsia"/>
+          <w:sz w:val="22"/>
+          <w:szCs w:val="21"/>
+        </w:rPr>
+        <w:t>(</w:t>
+      </w:r>
+      <w:r>
+        <w:rPr>
+          <w:rFonts w:hint="eastAsia"/>
+          <w:sz w:val="22"/>
+          <w:szCs w:val="21"/>
+        </w:rPr>
+        <w:t>動</w:t>
+      </w:r>
+      <w:r>
+        <w:rPr>
+          <w:rFonts w:hint="eastAsia"/>
+          <w:sz w:val="22"/>
+          <w:szCs w:val="21"/>
+        </w:rPr>
+        <w:t>)</w:t>
+      </w:r>
+      <w:r>
+        <w:rPr>
+          <w:rFonts w:hint="eastAsia"/>
+          <w:sz w:val="22"/>
+          <w:szCs w:val="21"/>
+        </w:rPr>
+        <w:t>風化</w:t>
       </w:r>
     </w:p>
     <w:sectPr>

</xml_diff>

<commit_message>
comlete half L45 vocabulary
</commit_message>
<xml_diff>
--- a/Memorize Vocabulary/Level 1.docx
+++ b/Memorize Vocabulary/Level 1.docx
@@ -67923,7 +67923,6 @@
       <w:pPr>
         <w:widowControl/>
         <w:rPr>
-          <w:rFonts w:hint="eastAsia"/>
           <w:sz w:val="22"/>
           <w:szCs w:val="21"/>
         </w:rPr>
@@ -68144,6 +68143,204 @@
       </w:pPr>
       <w:r>
         <w:rPr>
+          <w:rFonts w:hint="eastAsia"/>
+          <w:sz w:val="22"/>
+          <w:szCs w:val="21"/>
+        </w:rPr>
+        <w:t>Do</w:t>
+      </w:r>
+      <w:r>
+        <w:rPr>
+          <w:sz w:val="22"/>
+          <w:szCs w:val="21"/>
+        </w:rPr>
+        <w:t xml:space="preserve">es not hold water </w:t>
+      </w:r>
+      <w:r>
+        <w:rPr>
+          <w:sz w:val="22"/>
+          <w:szCs w:val="21"/>
+        </w:rPr>
+        <w:tab/>
+      </w:r>
+      <w:r>
+        <w:rPr>
+          <w:rFonts w:hint="eastAsia"/>
+          <w:sz w:val="22"/>
+          <w:szCs w:val="21"/>
+        </w:rPr>
+        <w:t>某事物或論點在邏輯上或事實上不成立，不能被支持或證實</w:t>
+      </w:r>
+    </w:p>
+    <w:p>
+      <w:pPr>
+        <w:widowControl/>
+        <w:rPr>
+          <w:sz w:val="22"/>
+          <w:szCs w:val="21"/>
+        </w:rPr>
+      </w:pPr>
+      <w:r>
+        <w:rPr>
+          <w:sz w:val="22"/>
+          <w:szCs w:val="21"/>
+        </w:rPr>
+        <w:lastRenderedPageBreak/>
+        <w:t>Absence</w:t>
+      </w:r>
+      <w:r>
+        <w:rPr>
+          <w:sz w:val="22"/>
+          <w:szCs w:val="21"/>
+        </w:rPr>
+        <w:tab/>
+      </w:r>
+      <w:r>
+        <w:rPr>
+          <w:rFonts w:hint="eastAsia"/>
+          <w:sz w:val="22"/>
+          <w:szCs w:val="21"/>
+        </w:rPr>
+        <w:t>缺席、缺少、不存在</w:t>
+      </w:r>
+      <w:r>
+        <w:rPr>
+          <w:rFonts w:hint="eastAsia"/>
+          <w:sz w:val="22"/>
+          <w:szCs w:val="21"/>
+        </w:rPr>
+        <w:t>；</w:t>
+      </w:r>
+      <w:r>
+        <w:rPr>
+          <w:rFonts w:hint="eastAsia"/>
+          <w:sz w:val="22"/>
+          <w:szCs w:val="21"/>
+        </w:rPr>
+        <w:t>常用來描述某人或某物不在某個地方、場合或狀況中的情況</w:t>
+      </w:r>
+    </w:p>
+    <w:p>
+      <w:pPr>
+        <w:widowControl/>
+        <w:rPr>
+          <w:rFonts w:hint="eastAsia"/>
+          <w:sz w:val="22"/>
+          <w:szCs w:val="21"/>
+        </w:rPr>
+      </w:pPr>
+      <w:r>
+        <w:rPr>
+          <w:sz w:val="22"/>
+          <w:szCs w:val="21"/>
+        </w:rPr>
+        <w:t xml:space="preserve">Inconsistencies </w:t>
+      </w:r>
+      <w:r>
+        <w:rPr>
+          <w:sz w:val="22"/>
+          <w:szCs w:val="21"/>
+        </w:rPr>
+        <w:tab/>
+      </w:r>
+      <w:r>
+        <w:rPr>
+          <w:rFonts w:hint="eastAsia"/>
+          <w:sz w:val="22"/>
+          <w:szCs w:val="21"/>
+        </w:rPr>
+        <w:t>(</w:t>
+      </w:r>
+      <w:r>
+        <w:rPr>
+          <w:rFonts w:hint="eastAsia"/>
+          <w:sz w:val="22"/>
+          <w:szCs w:val="21"/>
+        </w:rPr>
+        <w:t>名</w:t>
+      </w:r>
+      <w:r>
+        <w:rPr>
+          <w:rFonts w:hint="eastAsia"/>
+          <w:sz w:val="22"/>
+          <w:szCs w:val="21"/>
+        </w:rPr>
+        <w:t>)</w:t>
+      </w:r>
+      <w:r>
+        <w:rPr>
+          <w:rFonts w:hint="eastAsia"/>
+          <w:sz w:val="22"/>
+          <w:szCs w:val="21"/>
+        </w:rPr>
+        <w:t>不一致、矛盾、不符合</w:t>
+      </w:r>
+      <w:r>
+        <w:rPr>
+          <w:rFonts w:hint="eastAsia"/>
+          <w:sz w:val="22"/>
+          <w:szCs w:val="21"/>
+        </w:rPr>
+        <w:t>；</w:t>
+      </w:r>
+      <w:r>
+        <w:rPr>
+          <w:rFonts w:hint="eastAsia"/>
+          <w:sz w:val="22"/>
+          <w:szCs w:val="21"/>
+        </w:rPr>
+        <w:t>某物或某人的元素、聲明、敘述或行為之間存在不一致或矛盾時</w:t>
+      </w:r>
+    </w:p>
+    <w:p>
+      <w:pPr>
+        <w:widowControl/>
+        <w:rPr>
+          <w:rFonts w:hint="eastAsia"/>
+          <w:sz w:val="22"/>
+          <w:szCs w:val="21"/>
+        </w:rPr>
+      </w:pPr>
+      <w:r>
+        <w:rPr>
+          <w:sz w:val="22"/>
+          <w:szCs w:val="21"/>
+        </w:rPr>
+        <w:t>The explanation he provided for his absence</w:t>
+      </w:r>
+      <w:r>
+        <w:rPr>
+          <w:sz w:val="22"/>
+          <w:szCs w:val="21"/>
+        </w:rPr>
+        <w:t xml:space="preserve"> doesn’t hold water; there are too many inconsistencies in his story.</w:t>
+      </w:r>
+      <w:r>
+        <w:rPr>
+          <w:sz w:val="22"/>
+          <w:szCs w:val="21"/>
+        </w:rPr>
+        <w:tab/>
+      </w:r>
+      <w:r>
+        <w:rPr>
+          <w:rFonts w:hint="eastAsia"/>
+          <w:sz w:val="22"/>
+          <w:szCs w:val="21"/>
+        </w:rPr>
+        <w:t>他的故事存在幾個矛盾之處，使人難以相信</w:t>
+      </w:r>
+    </w:p>
+    <w:p>
+      <w:pPr>
+        <w:widowControl/>
+        <w:rPr>
+          <w:sz w:val="22"/>
+          <w:szCs w:val="21"/>
+        </w:rPr>
+      </w:pPr>
+      <w:r>
+        <w:rPr>
           <w:sz w:val="22"/>
           <w:szCs w:val="21"/>
         </w:rPr>
@@ -68242,6 +68439,376 @@
           <w:sz w:val="22"/>
           <w:szCs w:val="21"/>
         </w:rPr>
+        <w:t xml:space="preserve">Trend </w:t>
+      </w:r>
+      <w:r>
+        <w:rPr>
+          <w:sz w:val="22"/>
+          <w:szCs w:val="21"/>
+        </w:rPr>
+        <w:tab/>
+      </w:r>
+      <w:r>
+        <w:rPr>
+          <w:rFonts w:hint="eastAsia"/>
+          <w:sz w:val="22"/>
+          <w:szCs w:val="21"/>
+        </w:rPr>
+        <w:t>流行</w:t>
+      </w:r>
+      <w:r>
+        <w:rPr>
+          <w:rFonts w:hint="eastAsia"/>
+          <w:sz w:val="22"/>
+          <w:szCs w:val="21"/>
+        </w:rPr>
+        <w:t>、趨勢</w:t>
+      </w:r>
+    </w:p>
+    <w:p>
+      <w:pPr>
+        <w:widowControl/>
+        <w:rPr>
+          <w:sz w:val="22"/>
+          <w:szCs w:val="21"/>
+        </w:rPr>
+      </w:pPr>
+      <w:r>
+        <w:rPr>
+          <w:sz w:val="22"/>
+          <w:szCs w:val="21"/>
+        </w:rPr>
+        <w:t>Characterized</w:t>
+      </w:r>
+      <w:r>
+        <w:rPr>
+          <w:sz w:val="22"/>
+          <w:szCs w:val="21"/>
+        </w:rPr>
+        <w:tab/>
+      </w:r>
+      <w:r>
+        <w:rPr>
+          <w:rFonts w:hint="eastAsia"/>
+          <w:sz w:val="22"/>
+          <w:szCs w:val="21"/>
+        </w:rPr>
+        <w:t>特徵化的</w:t>
+      </w:r>
+    </w:p>
+    <w:p>
+      <w:pPr>
+        <w:widowControl/>
+        <w:rPr>
+          <w:sz w:val="22"/>
+          <w:szCs w:val="21"/>
+        </w:rPr>
+      </w:pPr>
+      <w:r>
+        <w:rPr>
+          <w:sz w:val="22"/>
+          <w:szCs w:val="21"/>
+        </w:rPr>
+        <w:t>Inn</w:t>
+      </w:r>
+      <w:r>
+        <w:rPr>
+          <w:sz w:val="22"/>
+          <w:szCs w:val="21"/>
+        </w:rPr>
+        <w:t>o</w:t>
+      </w:r>
+      <w:r>
+        <w:rPr>
+          <w:sz w:val="22"/>
+          <w:szCs w:val="21"/>
+        </w:rPr>
+        <w:t>vation</w:t>
+      </w:r>
+      <w:r>
+        <w:rPr>
+          <w:sz w:val="22"/>
+          <w:szCs w:val="21"/>
+        </w:rPr>
+        <w:t xml:space="preserve"> </w:t>
+      </w:r>
+      <w:r>
+        <w:rPr>
+          <w:sz w:val="22"/>
+          <w:szCs w:val="21"/>
+        </w:rPr>
+        <w:tab/>
+      </w:r>
+      <w:r>
+        <w:rPr>
+          <w:rFonts w:hint="eastAsia"/>
+          <w:sz w:val="22"/>
+          <w:szCs w:val="21"/>
+        </w:rPr>
+        <w:t>創新</w:t>
+      </w:r>
+    </w:p>
+    <w:p>
+      <w:pPr>
+        <w:widowControl/>
+        <w:rPr>
+          <w:sz w:val="22"/>
+          <w:szCs w:val="21"/>
+        </w:rPr>
+      </w:pPr>
+      <w:r>
+        <w:rPr>
+          <w:sz w:val="22"/>
+          <w:szCs w:val="21"/>
+        </w:rPr>
+        <w:t xml:space="preserve">Originality </w:t>
+      </w:r>
+      <w:r>
+        <w:rPr>
+          <w:sz w:val="22"/>
+          <w:szCs w:val="21"/>
+        </w:rPr>
+        <w:tab/>
+      </w:r>
+      <w:r>
+        <w:rPr>
+          <w:rFonts w:hint="eastAsia"/>
+          <w:sz w:val="22"/>
+          <w:szCs w:val="21"/>
+        </w:rPr>
+        <w:t>獨創</w:t>
+      </w:r>
+      <w:r>
+        <w:rPr>
+          <w:rFonts w:hint="eastAsia"/>
+          <w:sz w:val="22"/>
+          <w:szCs w:val="21"/>
+        </w:rPr>
+        <w:t>性</w:t>
+      </w:r>
+    </w:p>
+    <w:p>
+      <w:pPr>
+        <w:widowControl/>
+        <w:rPr>
+          <w:rFonts w:hint="eastAsia"/>
+          <w:sz w:val="22"/>
+          <w:szCs w:val="21"/>
+        </w:rPr>
+      </w:pPr>
+      <w:r>
+        <w:rPr>
+          <w:sz w:val="22"/>
+          <w:szCs w:val="21"/>
+        </w:rPr>
+        <w:t xml:space="preserve">Distinctive </w:t>
+      </w:r>
+      <w:r>
+        <w:rPr>
+          <w:sz w:val="22"/>
+          <w:szCs w:val="21"/>
+        </w:rPr>
+        <w:tab/>
+      </w:r>
+      <w:r>
+        <w:rPr>
+          <w:rFonts w:hint="eastAsia"/>
+          <w:sz w:val="22"/>
+          <w:szCs w:val="21"/>
+        </w:rPr>
+        <w:t>獨特的</w:t>
+      </w:r>
+    </w:p>
+    <w:p>
+      <w:pPr>
+        <w:widowControl/>
+        <w:rPr>
+          <w:sz w:val="22"/>
+          <w:szCs w:val="21"/>
+        </w:rPr>
+      </w:pPr>
+      <w:r>
+        <w:rPr>
+          <w:sz w:val="22"/>
+          <w:szCs w:val="21"/>
+        </w:rPr>
+        <w:t xml:space="preserve">New wave </w:t>
+      </w:r>
+      <w:r>
+        <w:rPr>
+          <w:sz w:val="22"/>
+          <w:szCs w:val="21"/>
+        </w:rPr>
+        <w:tab/>
+        <w:t>refers to a trend or movement</w:t>
+      </w:r>
+      <w:r>
+        <w:rPr>
+          <w:sz w:val="22"/>
+          <w:szCs w:val="21"/>
+        </w:rPr>
+        <w:t xml:space="preserve"> in culture</w:t>
+      </w:r>
+      <w:r>
+        <w:rPr>
+          <w:sz w:val="22"/>
+          <w:szCs w:val="21"/>
+        </w:rPr>
+        <w:t>, art</w:t>
+      </w:r>
+      <w:r>
+        <w:rPr>
+          <w:sz w:val="22"/>
+          <w:szCs w:val="21"/>
+        </w:rPr>
+        <w:t>, music, etc., characterized by innovation</w:t>
+      </w:r>
+      <w:r>
+        <w:rPr>
+          <w:sz w:val="22"/>
+          <w:szCs w:val="21"/>
+        </w:rPr>
+        <w:t>, originality, or a distinctive style.</w:t>
+      </w:r>
+    </w:p>
+    <w:p>
+      <w:pPr>
+        <w:widowControl/>
+        <w:rPr>
+          <w:sz w:val="22"/>
+          <w:szCs w:val="21"/>
+        </w:rPr>
+      </w:pPr>
+      <w:r>
+        <w:rPr>
+          <w:sz w:val="22"/>
+          <w:szCs w:val="21"/>
+        </w:rPr>
+        <w:t xml:space="preserve">Boundary </w:t>
+      </w:r>
+      <w:r>
+        <w:rPr>
+          <w:sz w:val="22"/>
+          <w:szCs w:val="21"/>
+        </w:rPr>
+        <w:tab/>
+      </w:r>
+      <w:r>
+        <w:rPr>
+          <w:rFonts w:hint="eastAsia"/>
+          <w:sz w:val="22"/>
+          <w:szCs w:val="21"/>
+        </w:rPr>
+        <w:t>界線</w:t>
+      </w:r>
+      <w:r>
+        <w:rPr>
+          <w:rFonts w:hint="eastAsia"/>
+          <w:sz w:val="22"/>
+          <w:szCs w:val="21"/>
+        </w:rPr>
+        <w:t>；</w:t>
+      </w:r>
+      <w:r>
+        <w:rPr>
+          <w:rFonts w:hint="eastAsia"/>
+          <w:sz w:val="22"/>
+          <w:szCs w:val="21"/>
+        </w:rPr>
+        <w:t>邊界</w:t>
+      </w:r>
+    </w:p>
+    <w:p>
+      <w:pPr>
+        <w:widowControl/>
+        <w:rPr>
+          <w:rFonts w:hint="eastAsia"/>
+          <w:sz w:val="22"/>
+          <w:szCs w:val="21"/>
+        </w:rPr>
+      </w:pPr>
+      <w:r>
+        <w:rPr>
+          <w:sz w:val="22"/>
+          <w:szCs w:val="21"/>
+        </w:rPr>
+        <w:t>Industry</w:t>
+      </w:r>
+      <w:r>
+        <w:rPr>
+          <w:sz w:val="22"/>
+          <w:szCs w:val="21"/>
+        </w:rPr>
+        <w:tab/>
+      </w:r>
+      <w:r>
+        <w:rPr>
+          <w:rFonts w:hint="eastAsia"/>
+          <w:sz w:val="22"/>
+          <w:szCs w:val="21"/>
+        </w:rPr>
+        <w:t>產業</w:t>
+      </w:r>
+    </w:p>
+    <w:p>
+      <w:pPr>
+        <w:widowControl/>
+        <w:rPr>
+          <w:rFonts w:hint="eastAsia"/>
+          <w:sz w:val="22"/>
+          <w:szCs w:val="21"/>
+        </w:rPr>
+      </w:pPr>
+      <w:r>
+        <w:rPr>
+          <w:sz w:val="22"/>
+          <w:szCs w:val="21"/>
+        </w:rPr>
+        <w:t>The new wave of fashion de</w:t>
+      </w:r>
+      <w:r>
+        <w:rPr>
+          <w:sz w:val="22"/>
+          <w:szCs w:val="21"/>
+        </w:rPr>
+        <w:t>signers is pushing boundaries and redefining the industry</w:t>
+      </w:r>
+      <w:r>
+        <w:rPr>
+          <w:sz w:val="22"/>
+          <w:szCs w:val="21"/>
+        </w:rPr>
+        <w:t xml:space="preserve">. </w:t>
+      </w:r>
+      <w:r>
+        <w:rPr>
+          <w:sz w:val="22"/>
+          <w:szCs w:val="21"/>
+        </w:rPr>
+        <w:tab/>
+      </w:r>
+      <w:r>
+        <w:rPr>
+          <w:rFonts w:hint="eastAsia"/>
+          <w:sz w:val="22"/>
+          <w:szCs w:val="21"/>
+        </w:rPr>
+        <w:t>新一代的時尚設計師正在突破界線，重新定義這個行業</w:t>
+      </w:r>
+    </w:p>
+    <w:p>
+      <w:pPr>
+        <w:widowControl/>
+        <w:rPr>
+          <w:sz w:val="22"/>
+          <w:szCs w:val="21"/>
+        </w:rPr>
+      </w:pPr>
+      <w:r>
+        <w:rPr>
+          <w:sz w:val="22"/>
+          <w:szCs w:val="21"/>
+        </w:rPr>
         <w:t>Way</w:t>
       </w:r>
       <w:r>
@@ -68281,54 +68848,898 @@
           <w:sz w:val="22"/>
           <w:szCs w:val="21"/>
         </w:rPr>
+        <w:t>Phrase</w:t>
+      </w:r>
+      <w:r>
+        <w:rPr>
+          <w:sz w:val="22"/>
+          <w:szCs w:val="21"/>
+        </w:rPr>
+        <w:tab/>
+      </w:r>
+      <w:r>
+        <w:rPr>
+          <w:rFonts w:ascii="Arial" w:hAnsi="Arial" w:cs="Arial"/>
+          <w:color w:val="1D2A57"/>
+          <w:sz w:val="21"/>
+          <w:szCs w:val="21"/>
+        </w:rPr>
+        <w:t>/</w:t>
+      </w:r>
+      <w:r>
+        <w:rPr>
+          <w:rStyle w:val="ipa"/>
+          <w:rFonts w:ascii="Arial" w:hAnsi="Arial" w:cs="Arial"/>
+          <w:color w:val="1D2A57"/>
+          <w:sz w:val="21"/>
+          <w:szCs w:val="21"/>
+        </w:rPr>
+        <w:t>freɪz</w:t>
+      </w:r>
+      <w:r>
+        <w:rPr>
+          <w:rFonts w:ascii="Arial" w:hAnsi="Arial" w:cs="Arial"/>
+          <w:color w:val="1D2A57"/>
+          <w:sz w:val="21"/>
+          <w:szCs w:val="21"/>
+        </w:rPr>
+        <w:t>/</w:t>
+      </w:r>
+      <w:r>
+        <w:rPr>
+          <w:rFonts w:hint="eastAsia"/>
+          <w:sz w:val="22"/>
+          <w:szCs w:val="21"/>
+        </w:rPr>
+        <w:t>短語</w:t>
+      </w:r>
+    </w:p>
+    <w:p>
+      <w:pPr>
+        <w:widowControl/>
+        <w:rPr>
+          <w:sz w:val="22"/>
+          <w:szCs w:val="21"/>
+        </w:rPr>
+      </w:pPr>
+      <w:r>
+        <w:rPr>
+          <w:sz w:val="22"/>
+          <w:szCs w:val="21"/>
+        </w:rPr>
+        <w:t>Segue</w:t>
+      </w:r>
+      <w:r>
+        <w:rPr>
+          <w:sz w:val="22"/>
+          <w:szCs w:val="21"/>
+        </w:rPr>
+        <w:tab/>
+      </w:r>
+      <w:r>
+        <w:rPr>
+          <w:rFonts w:ascii="Arial" w:hAnsi="Arial" w:cs="Arial"/>
+          <w:color w:val="1D2A57"/>
+          <w:sz w:val="21"/>
+          <w:szCs w:val="21"/>
+        </w:rPr>
+        <w:t>/</w:t>
+      </w:r>
+      <w:r>
+        <w:rPr>
+          <w:rStyle w:val="ipa"/>
+          <w:rFonts w:ascii="Arial" w:hAnsi="Arial" w:cs="Arial"/>
+          <w:color w:val="1D2A57"/>
+          <w:sz w:val="21"/>
+          <w:szCs w:val="21"/>
+        </w:rPr>
+        <w:t>ˈseɡ.weɪ</w:t>
+      </w:r>
+      <w:r>
+        <w:rPr>
+          <w:rFonts w:ascii="Arial" w:hAnsi="Arial" w:cs="Arial"/>
+          <w:color w:val="1D2A57"/>
+          <w:sz w:val="21"/>
+          <w:szCs w:val="21"/>
+        </w:rPr>
+        <w:t>/</w:t>
+      </w:r>
+      <w:r>
+        <w:rPr>
+          <w:rFonts w:hint="eastAsia"/>
+          <w:sz w:val="22"/>
+          <w:szCs w:val="21"/>
+        </w:rPr>
+        <w:t>流暢地轉換</w:t>
+      </w:r>
+    </w:p>
+    <w:p>
+      <w:pPr>
+        <w:widowControl/>
+        <w:rPr>
+          <w:sz w:val="22"/>
+          <w:szCs w:val="21"/>
+        </w:rPr>
+      </w:pPr>
+      <w:r>
+        <w:rPr>
+          <w:sz w:val="22"/>
+          <w:szCs w:val="21"/>
+        </w:rPr>
+        <w:t>Slightly</w:t>
+      </w:r>
+      <w:r>
+        <w:rPr>
+          <w:sz w:val="22"/>
+          <w:szCs w:val="21"/>
+        </w:rPr>
+        <w:tab/>
+      </w:r>
+      <w:r>
+        <w:rPr>
+          <w:rFonts w:hint="eastAsia"/>
+          <w:sz w:val="22"/>
+          <w:szCs w:val="21"/>
+        </w:rPr>
+        <w:t>輕微地</w:t>
+      </w:r>
+    </w:p>
+    <w:p>
+      <w:pPr>
+        <w:widowControl/>
+        <w:rPr>
+          <w:rFonts w:hint="eastAsia"/>
+          <w:sz w:val="22"/>
+          <w:szCs w:val="21"/>
+        </w:rPr>
+      </w:pPr>
+      <w:r>
+        <w:rPr>
+          <w:sz w:val="22"/>
+          <w:szCs w:val="21"/>
+        </w:rPr>
+        <w:t>Off-topic</w:t>
+      </w:r>
+      <w:r>
+        <w:rPr>
+          <w:sz w:val="22"/>
+          <w:szCs w:val="21"/>
+        </w:rPr>
+        <w:tab/>
+      </w:r>
+      <w:r>
+        <w:rPr>
+          <w:rFonts w:hint="eastAsia"/>
+          <w:sz w:val="22"/>
+          <w:szCs w:val="21"/>
+        </w:rPr>
+        <w:t>無關</w:t>
+      </w:r>
+    </w:p>
+    <w:p>
+      <w:pPr>
+        <w:widowControl/>
+        <w:rPr>
+          <w:sz w:val="22"/>
+          <w:szCs w:val="21"/>
+        </w:rPr>
+      </w:pPr>
+      <w:r>
+        <w:rPr>
+          <w:sz w:val="22"/>
+          <w:szCs w:val="21"/>
+        </w:rPr>
+        <w:t>By the way</w:t>
+      </w:r>
+      <w:r>
+        <w:rPr>
+          <w:sz w:val="22"/>
+          <w:szCs w:val="21"/>
+        </w:rPr>
+        <w:t xml:space="preserve"> </w:t>
+      </w:r>
+      <w:r>
+        <w:rPr>
+          <w:sz w:val="22"/>
+          <w:szCs w:val="21"/>
+        </w:rPr>
+        <w:tab/>
+      </w:r>
+      <w:r>
+        <w:rPr>
+          <w:sz w:val="22"/>
+          <w:szCs w:val="21"/>
+        </w:rPr>
+        <w:t xml:space="preserve">is a phrase </w:t>
+      </w:r>
+      <w:r>
+        <w:rPr>
+          <w:sz w:val="22"/>
+          <w:szCs w:val="21"/>
+        </w:rPr>
+        <w:t>used to introduce or segue</w:t>
+      </w:r>
+      <w:r>
+        <w:rPr>
+          <w:rFonts w:hint="eastAsia"/>
+          <w:sz w:val="22"/>
+          <w:szCs w:val="21"/>
+        </w:rPr>
+        <w:t xml:space="preserve"> </w:t>
+      </w:r>
+      <w:r>
+        <w:rPr>
+          <w:sz w:val="22"/>
+          <w:szCs w:val="21"/>
+        </w:rPr>
+        <w:t>into a new topic or add something to the conver</w:t>
+      </w:r>
+      <w:r>
+        <w:rPr>
+          <w:sz w:val="22"/>
+          <w:szCs w:val="21"/>
+        </w:rPr>
+        <w:t>sat</w:t>
+      </w:r>
+      <w:r>
+        <w:rPr>
+          <w:sz w:val="22"/>
+          <w:szCs w:val="21"/>
+        </w:rPr>
+        <w:t xml:space="preserve">ion that </w:t>
+      </w:r>
+      <w:r>
+        <w:rPr>
+          <w:sz w:val="22"/>
+          <w:szCs w:val="21"/>
+        </w:rPr>
+        <w:t>may be slight</w:t>
+      </w:r>
+      <w:r>
+        <w:rPr>
+          <w:sz w:val="22"/>
+          <w:szCs w:val="21"/>
+        </w:rPr>
+        <w:t>l</w:t>
+      </w:r>
+      <w:r>
+        <w:rPr>
+          <w:sz w:val="22"/>
+          <w:szCs w:val="21"/>
+        </w:rPr>
+        <w:t xml:space="preserve">y </w:t>
+      </w:r>
+      <w:r>
+        <w:rPr>
+          <w:sz w:val="22"/>
+          <w:szCs w:val="21"/>
+        </w:rPr>
+        <w:t>off-topic</w:t>
+      </w:r>
+      <w:r>
+        <w:rPr>
+          <w:sz w:val="22"/>
+          <w:szCs w:val="21"/>
+        </w:rPr>
+        <w:t>. And it’s often used informally.</w:t>
+      </w:r>
+    </w:p>
+    <w:p>
+      <w:pPr>
+        <w:widowControl/>
+        <w:rPr>
+          <w:rFonts w:hint="eastAsia"/>
+          <w:sz w:val="22"/>
+          <w:szCs w:val="21"/>
+        </w:rPr>
+      </w:pPr>
+      <w:r>
+        <w:rPr>
+          <w:sz w:val="22"/>
+          <w:szCs w:val="21"/>
+        </w:rPr>
+        <w:t>I was talking to Sarah yesterday, and by the way, she mentioned that she’s moving to a new apartment.</w:t>
+      </w:r>
+      <w:r>
+        <w:rPr>
+          <w:sz w:val="22"/>
+          <w:szCs w:val="21"/>
+        </w:rPr>
+        <w:tab/>
+      </w:r>
+      <w:r>
+        <w:rPr>
+          <w:rFonts w:hint="eastAsia"/>
+          <w:sz w:val="22"/>
+          <w:szCs w:val="21"/>
+        </w:rPr>
+        <w:t>昨天我和莎拉聊天，</w:t>
+      </w:r>
+      <w:r>
+        <w:rPr>
+          <w:rFonts w:hint="eastAsia"/>
+          <w:sz w:val="22"/>
+          <w:szCs w:val="21"/>
+        </w:rPr>
+        <w:t>順便一提，她提到</w:t>
+      </w:r>
+      <w:r>
+        <w:rPr>
+          <w:rFonts w:hint="eastAsia"/>
+          <w:sz w:val="22"/>
+          <w:szCs w:val="21"/>
+        </w:rPr>
+        <w:t>她要搬到一個新公寓</w:t>
+      </w:r>
+    </w:p>
+    <w:p>
+      <w:pPr>
+        <w:widowControl/>
+        <w:rPr>
+          <w:sz w:val="22"/>
+          <w:szCs w:val="21"/>
+        </w:rPr>
+      </w:pPr>
+      <w:r>
+        <w:rPr>
+          <w:sz w:val="22"/>
+          <w:szCs w:val="21"/>
+        </w:rPr>
+        <w:t xml:space="preserve">We/us/our/ours/ourselves </w:t>
+      </w:r>
+      <w:r>
+        <w:rPr>
+          <w:sz w:val="22"/>
+          <w:szCs w:val="21"/>
+        </w:rPr>
+        <w:tab/>
+      </w:r>
+      <w:r>
+        <w:rPr>
+          <w:rFonts w:hint="eastAsia"/>
+          <w:sz w:val="22"/>
+          <w:szCs w:val="21"/>
+        </w:rPr>
+        <w:t>我們</w:t>
+      </w:r>
+    </w:p>
+    <w:p>
+      <w:pPr>
+        <w:widowControl/>
+        <w:rPr>
+          <w:sz w:val="22"/>
+          <w:szCs w:val="21"/>
+        </w:rPr>
+      </w:pPr>
+      <w:r>
+        <w:rPr>
+          <w:sz w:val="22"/>
+          <w:szCs w:val="21"/>
+        </w:rPr>
+        <w:t>Weak</w:t>
+      </w:r>
+      <w:r>
+        <w:rPr>
+          <w:sz w:val="22"/>
+          <w:szCs w:val="21"/>
+        </w:rPr>
+        <w:tab/>
+      </w:r>
+      <w:r>
+        <w:rPr>
+          <w:rFonts w:hint="eastAsia"/>
+          <w:sz w:val="22"/>
+          <w:szCs w:val="21"/>
+        </w:rPr>
+        <w:t>弱的</w:t>
+      </w:r>
+    </w:p>
+    <w:p>
+      <w:pPr>
+        <w:widowControl/>
+        <w:rPr>
+          <w:rFonts w:ascii="Arial" w:hAnsi="Arial" w:cs="Arial"/>
+          <w:color w:val="1D2A57"/>
+          <w:sz w:val="21"/>
+          <w:szCs w:val="21"/>
+        </w:rPr>
+      </w:pPr>
+      <w:r>
+        <w:rPr>
+          <w:sz w:val="22"/>
+          <w:szCs w:val="21"/>
+        </w:rPr>
+        <w:t>Idiom</w:t>
+      </w:r>
+      <w:r>
+        <w:rPr>
+          <w:sz w:val="22"/>
+          <w:szCs w:val="21"/>
+        </w:rPr>
+        <w:tab/>
+      </w:r>
+      <w:r>
+        <w:rPr>
+          <w:rFonts w:ascii="Arial" w:hAnsi="Arial" w:cs="Arial"/>
+          <w:color w:val="1D2A57"/>
+          <w:sz w:val="21"/>
+          <w:szCs w:val="21"/>
+        </w:rPr>
+        <w:t>/</w:t>
+      </w:r>
+      <w:r>
+        <w:rPr>
+          <w:rStyle w:val="ipa"/>
+          <w:rFonts w:ascii="Arial" w:hAnsi="Arial" w:cs="Arial"/>
+          <w:color w:val="1D2A57"/>
+          <w:sz w:val="21"/>
+          <w:szCs w:val="21"/>
+        </w:rPr>
+        <w:t>ˈɪd.i.əm</w:t>
+      </w:r>
+      <w:r>
+        <w:rPr>
+          <w:rFonts w:ascii="Arial" w:hAnsi="Arial" w:cs="Arial"/>
+          <w:color w:val="1D2A57"/>
+          <w:sz w:val="21"/>
+          <w:szCs w:val="21"/>
+        </w:rPr>
+        <w:t>/</w:t>
+      </w:r>
+      <w:r>
+        <w:rPr>
+          <w:rFonts w:hint="eastAsia"/>
+          <w:sz w:val="22"/>
+          <w:szCs w:val="21"/>
+        </w:rPr>
+        <w:t>成語</w:t>
+      </w:r>
+    </w:p>
+    <w:p>
+      <w:pPr>
+        <w:widowControl/>
+        <w:rPr>
+          <w:sz w:val="22"/>
+          <w:szCs w:val="21"/>
+        </w:rPr>
+      </w:pPr>
+      <w:r>
+        <w:rPr>
+          <w:sz w:val="22"/>
+          <w:szCs w:val="21"/>
+        </w:rPr>
+        <w:t>Ner</w:t>
+      </w:r>
+      <w:r>
+        <w:rPr>
+          <w:sz w:val="22"/>
+          <w:szCs w:val="21"/>
+        </w:rPr>
+        <w:t>vousness</w:t>
+      </w:r>
+      <w:r>
+        <w:rPr>
+          <w:sz w:val="22"/>
+          <w:szCs w:val="21"/>
+        </w:rPr>
+        <w:tab/>
+      </w:r>
+      <w:r>
+        <w:rPr>
+          <w:rFonts w:ascii="Arial" w:hAnsi="Arial" w:cs="Arial"/>
+          <w:color w:val="1D2A57"/>
+          <w:sz w:val="21"/>
+          <w:szCs w:val="21"/>
+        </w:rPr>
+        <w:t>/</w:t>
+      </w:r>
+      <w:r>
+        <w:rPr>
+          <w:rStyle w:val="ipa"/>
+          <w:rFonts w:ascii="Arial" w:hAnsi="Arial" w:cs="Arial"/>
+          <w:color w:val="1D2A57"/>
+          <w:sz w:val="21"/>
+          <w:szCs w:val="21"/>
+        </w:rPr>
+        <w:t>ˈnɝː.vəs.nəs</w:t>
+      </w:r>
+      <w:r>
+        <w:rPr>
+          <w:rFonts w:ascii="Arial" w:hAnsi="Arial" w:cs="Arial"/>
+          <w:color w:val="1D2A57"/>
+          <w:sz w:val="21"/>
+          <w:szCs w:val="21"/>
+        </w:rPr>
+        <w:t>/</w:t>
+      </w:r>
+      <w:r>
+        <w:rPr>
+          <w:rFonts w:hint="eastAsia"/>
+          <w:sz w:val="22"/>
+          <w:szCs w:val="21"/>
+        </w:rPr>
+        <w:t>擔心；焦慮</w:t>
+      </w:r>
+    </w:p>
+    <w:p>
+      <w:pPr>
+        <w:widowControl/>
+        <w:rPr>
+          <w:sz w:val="22"/>
+          <w:szCs w:val="21"/>
+        </w:rPr>
+      </w:pPr>
+      <w:r>
+        <w:rPr>
+          <w:sz w:val="22"/>
+          <w:szCs w:val="21"/>
+        </w:rPr>
+        <w:t>Excitement</w:t>
+      </w:r>
+      <w:r>
+        <w:rPr>
+          <w:sz w:val="22"/>
+          <w:szCs w:val="21"/>
+        </w:rPr>
+        <w:tab/>
+      </w:r>
+      <w:r>
+        <w:rPr>
+          <w:rFonts w:ascii="Arial" w:hAnsi="Arial" w:cs="Arial"/>
+          <w:color w:val="1D2A57"/>
+          <w:sz w:val="21"/>
+          <w:szCs w:val="21"/>
+        </w:rPr>
+        <w:t>/</w:t>
+      </w:r>
+      <w:r>
+        <w:rPr>
+          <w:rStyle w:val="ipa"/>
+          <w:rFonts w:ascii="Arial" w:hAnsi="Arial" w:cs="Arial"/>
+          <w:color w:val="1D2A57"/>
+          <w:sz w:val="21"/>
+          <w:szCs w:val="21"/>
+        </w:rPr>
+        <w:t>ɪkˈsaɪt.mənt</w:t>
+      </w:r>
+      <w:r>
+        <w:rPr>
+          <w:rFonts w:ascii="Arial" w:hAnsi="Arial" w:cs="Arial"/>
+          <w:color w:val="1D2A57"/>
+          <w:sz w:val="21"/>
+          <w:szCs w:val="21"/>
+        </w:rPr>
+        <w:t>/</w:t>
+      </w:r>
+      <w:r>
+        <w:rPr>
+          <w:rFonts w:hint="eastAsia"/>
+          <w:sz w:val="22"/>
+          <w:szCs w:val="21"/>
+        </w:rPr>
+        <w:t>激動；興奮</w:t>
+      </w:r>
+    </w:p>
+    <w:p>
+      <w:pPr>
+        <w:widowControl/>
+        <w:rPr>
+          <w:sz w:val="22"/>
+          <w:szCs w:val="21"/>
+        </w:rPr>
+      </w:pPr>
+      <w:r>
+        <w:rPr>
+          <w:sz w:val="22"/>
+          <w:szCs w:val="21"/>
+        </w:rPr>
+        <w:t>Intense</w:t>
+      </w:r>
+      <w:r>
+        <w:rPr>
+          <w:sz w:val="22"/>
+          <w:szCs w:val="21"/>
+        </w:rPr>
+        <w:tab/>
+      </w:r>
+      <w:r>
+        <w:rPr>
+          <w:rFonts w:ascii="Arial" w:hAnsi="Arial" w:cs="Arial"/>
+          <w:color w:val="1D2A57"/>
+          <w:sz w:val="21"/>
+          <w:szCs w:val="21"/>
+        </w:rPr>
+        <w:t>/</w:t>
+      </w:r>
+      <w:r>
+        <w:rPr>
+          <w:rStyle w:val="ipa"/>
+          <w:rFonts w:ascii="Arial" w:hAnsi="Arial" w:cs="Arial"/>
+          <w:color w:val="1D2A57"/>
+          <w:sz w:val="21"/>
+          <w:szCs w:val="21"/>
+        </w:rPr>
+        <w:t>ɪnˈtens</w:t>
+      </w:r>
+      <w:r>
+        <w:rPr>
+          <w:rFonts w:ascii="Arial" w:hAnsi="Arial" w:cs="Arial"/>
+          <w:color w:val="1D2A57"/>
+          <w:sz w:val="21"/>
+          <w:szCs w:val="21"/>
+        </w:rPr>
+        <w:t>/</w:t>
+      </w:r>
+      <w:r>
+        <w:rPr>
+          <w:rFonts w:hint="eastAsia"/>
+          <w:sz w:val="22"/>
+          <w:szCs w:val="21"/>
+        </w:rPr>
+        <w:t>強烈的；極度的</w:t>
+      </w:r>
+    </w:p>
+    <w:p>
+      <w:pPr>
+        <w:widowControl/>
+        <w:rPr>
+          <w:sz w:val="22"/>
+          <w:szCs w:val="21"/>
+        </w:rPr>
+      </w:pPr>
+      <w:r>
+        <w:rPr>
+          <w:sz w:val="22"/>
+          <w:szCs w:val="21"/>
+        </w:rPr>
+        <w:t>Unstable</w:t>
+      </w:r>
+      <w:r>
+        <w:rPr>
+          <w:sz w:val="22"/>
+          <w:szCs w:val="21"/>
+        </w:rPr>
+        <w:tab/>
+      </w:r>
+      <w:r>
+        <w:rPr>
+          <w:rFonts w:hint="eastAsia"/>
+          <w:sz w:val="22"/>
+          <w:szCs w:val="21"/>
+        </w:rPr>
+        <w:t>不穩</w:t>
+      </w:r>
+      <w:r>
+        <w:rPr>
+          <w:rFonts w:hint="eastAsia"/>
+          <w:sz w:val="22"/>
+          <w:szCs w:val="21"/>
+        </w:rPr>
+        <w:t>定</w:t>
+      </w:r>
+      <w:r>
+        <w:rPr>
+          <w:rFonts w:hint="eastAsia"/>
+          <w:sz w:val="22"/>
+          <w:szCs w:val="21"/>
+        </w:rPr>
+        <w:t>的</w:t>
+      </w:r>
+    </w:p>
+    <w:p>
+      <w:pPr>
+        <w:widowControl/>
+        <w:rPr>
+          <w:rFonts w:hint="eastAsia"/>
+          <w:sz w:val="22"/>
+          <w:szCs w:val="21"/>
+        </w:rPr>
+      </w:pPr>
+      <w:r>
+        <w:rPr>
+          <w:sz w:val="22"/>
+          <w:szCs w:val="21"/>
+        </w:rPr>
+        <w:t>Shaky</w:t>
+      </w:r>
+      <w:r>
+        <w:rPr>
+          <w:sz w:val="22"/>
+          <w:szCs w:val="21"/>
+        </w:rPr>
+        <w:tab/>
+      </w:r>
+      <w:r>
+        <w:rPr>
+          <w:rFonts w:hint="eastAsia"/>
+          <w:sz w:val="22"/>
+          <w:szCs w:val="21"/>
+        </w:rPr>
+        <w:t>搖晃的；顫抖的</w:t>
+      </w:r>
+    </w:p>
+    <w:p>
+      <w:pPr>
+        <w:widowControl/>
+        <w:rPr>
+          <w:sz w:val="22"/>
+          <w:szCs w:val="21"/>
+        </w:rPr>
+      </w:pPr>
+      <w:r>
+        <w:rPr>
+          <w:sz w:val="22"/>
+          <w:szCs w:val="21"/>
+        </w:rPr>
+        <w:t>Weak at the knees</w:t>
+      </w:r>
+      <w:r>
+        <w:rPr>
+          <w:sz w:val="22"/>
+          <w:szCs w:val="21"/>
+        </w:rPr>
+        <w:tab/>
+      </w:r>
+      <w:r>
+        <w:rPr>
+          <w:sz w:val="22"/>
+          <w:szCs w:val="21"/>
+        </w:rPr>
+        <w:t>is an idiom</w:t>
+      </w:r>
+      <w:r>
+        <w:rPr>
+          <w:rFonts w:hint="eastAsia"/>
+          <w:sz w:val="22"/>
+          <w:szCs w:val="21"/>
+        </w:rPr>
+        <w:t xml:space="preserve"> </w:t>
+      </w:r>
+      <w:r>
+        <w:rPr>
+          <w:sz w:val="22"/>
+          <w:szCs w:val="21"/>
+        </w:rPr>
+        <w:t>used to describe a feeling of extreme nervousness</w:t>
+      </w:r>
+      <w:r>
+        <w:rPr>
+          <w:sz w:val="22"/>
+          <w:szCs w:val="21"/>
+        </w:rPr>
+        <w:t>, fear, or excitement</w:t>
+      </w:r>
+      <w:r>
+        <w:rPr>
+          <w:sz w:val="22"/>
+          <w:szCs w:val="21"/>
+        </w:rPr>
+        <w:t xml:space="preserve"> that is so intense it makes a person’s knees feel unstable or shaky</w:t>
+      </w:r>
+      <w:r>
+        <w:rPr>
+          <w:sz w:val="22"/>
+          <w:szCs w:val="21"/>
+        </w:rPr>
+        <w:t>.</w:t>
+      </w:r>
+    </w:p>
+    <w:p>
+      <w:pPr>
+        <w:widowControl/>
+        <w:rPr>
+          <w:sz w:val="22"/>
+          <w:szCs w:val="21"/>
+        </w:rPr>
+      </w:pPr>
+      <w:r>
+        <w:rPr>
+          <w:sz w:val="22"/>
+          <w:szCs w:val="21"/>
+        </w:rPr>
+        <w:t>Celebrity</w:t>
+      </w:r>
+      <w:r>
+        <w:rPr>
+          <w:sz w:val="22"/>
+          <w:szCs w:val="21"/>
+        </w:rPr>
+        <w:tab/>
+      </w:r>
+      <w:r>
+        <w:rPr>
+          <w:rStyle w:val="daud"/>
+          <w:rFonts w:ascii="Arial" w:hAnsi="Arial" w:cs="Arial"/>
+          <w:color w:val="1D2A57"/>
+        </w:rPr>
+        <w:t> </w:t>
+      </w:r>
+      <w:r>
+        <w:rPr>
+          <w:rStyle w:val="pron"/>
+          <w:rFonts w:ascii="Arial" w:hAnsi="Arial" w:cs="Arial"/>
+          <w:color w:val="1D2A57"/>
+        </w:rPr>
+        <w:t>/</w:t>
+      </w:r>
+      <w:r>
+        <w:rPr>
+          <w:rStyle w:val="ipa"/>
+          <w:rFonts w:ascii="Arial" w:hAnsi="Arial" w:cs="Arial"/>
+          <w:color w:val="1D2A57"/>
+        </w:rPr>
+        <w:t>səˈleb.rə.t̬i</w:t>
+      </w:r>
+      <w:r>
+        <w:rPr>
+          <w:rStyle w:val="pron"/>
+          <w:rFonts w:ascii="Arial" w:hAnsi="Arial" w:cs="Arial"/>
+          <w:color w:val="1D2A57"/>
+        </w:rPr>
+        <w:t>/</w:t>
+      </w:r>
+      <w:r>
+        <w:rPr>
+          <w:rFonts w:hint="eastAsia"/>
+          <w:sz w:val="22"/>
+          <w:szCs w:val="21"/>
+        </w:rPr>
+        <w:t>名人</w:t>
+      </w:r>
+      <w:r>
+        <w:rPr>
+          <w:rFonts w:hint="eastAsia"/>
+          <w:sz w:val="22"/>
+          <w:szCs w:val="21"/>
+        </w:rPr>
+        <w:t>；明星</w:t>
+      </w:r>
+    </w:p>
+    <w:p>
+      <w:pPr>
+        <w:widowControl/>
+        <w:rPr>
+          <w:rFonts w:hint="eastAsia"/>
+          <w:sz w:val="22"/>
+          <w:szCs w:val="21"/>
+        </w:rPr>
+      </w:pPr>
+      <w:r>
+        <w:rPr>
+          <w:sz w:val="22"/>
+          <w:szCs w:val="21"/>
+        </w:rPr>
         <w:lastRenderedPageBreak/>
-        <w:t xml:space="preserve">We/us/our/ours/ourselves </w:t>
-      </w:r>
-      <w:r>
-        <w:rPr>
-          <w:sz w:val="22"/>
-          <w:szCs w:val="21"/>
-        </w:rPr>
-        <w:tab/>
-      </w:r>
-      <w:r>
-        <w:rPr>
-          <w:rFonts w:hint="eastAsia"/>
-          <w:sz w:val="22"/>
-          <w:szCs w:val="21"/>
-        </w:rPr>
-        <w:t>我們</w:t>
-      </w:r>
-    </w:p>
-    <w:p>
-      <w:pPr>
-        <w:widowControl/>
-        <w:rPr>
-          <w:sz w:val="22"/>
-          <w:szCs w:val="21"/>
-        </w:rPr>
-      </w:pPr>
-      <w:r>
-        <w:rPr>
-          <w:sz w:val="22"/>
-          <w:szCs w:val="21"/>
-        </w:rPr>
-        <w:t>Weak</w:t>
-      </w:r>
-      <w:r>
-        <w:rPr>
-          <w:sz w:val="22"/>
-          <w:szCs w:val="21"/>
-        </w:rPr>
-        <w:tab/>
-      </w:r>
-      <w:r>
-        <w:rPr>
-          <w:rFonts w:hint="eastAsia"/>
-          <w:sz w:val="22"/>
-          <w:szCs w:val="21"/>
-        </w:rPr>
-        <w:t>弱的</w:t>
+        <w:t>When she saw her favorite celebrity in person, she felt weak at the knees with excitement</w:t>
+      </w:r>
+      <w:r>
+        <w:rPr>
+          <w:sz w:val="22"/>
+          <w:szCs w:val="21"/>
+        </w:rPr>
+        <w:t>.</w:t>
+      </w:r>
+      <w:r>
+        <w:rPr>
+          <w:sz w:val="22"/>
+          <w:szCs w:val="21"/>
+        </w:rPr>
+        <w:t xml:space="preserve"> </w:t>
+      </w:r>
+      <w:r>
+        <w:rPr>
+          <w:sz w:val="22"/>
+          <w:szCs w:val="21"/>
+        </w:rPr>
+        <w:tab/>
+      </w:r>
+      <w:r>
+        <w:rPr>
+          <w:rFonts w:hint="eastAsia"/>
+          <w:sz w:val="22"/>
+          <w:szCs w:val="21"/>
+        </w:rPr>
+        <w:t>當她心眼看到她最喜歡的名人時，她興奮地膝蓋發軟</w:t>
       </w:r>
     </w:p>
     <w:p>
@@ -68374,7 +69785,6 @@
       <w:pPr>
         <w:widowControl/>
         <w:rPr>
-          <w:rFonts w:hint="eastAsia"/>
           <w:sz w:val="22"/>
           <w:szCs w:val="21"/>
         </w:rPr>
@@ -68997,6 +70407,16 @@
     <w:basedOn w:val="a0"/>
     <w:rsid w:val="00BA0426"/>
   </w:style>
+  <w:style w:type="character" w:customStyle="1" w:styleId="daud">
+    <w:name w:val="daud"/>
+    <w:basedOn w:val="a0"/>
+    <w:rsid w:val="00E7687B"/>
+  </w:style>
+  <w:style w:type="character" w:customStyle="1" w:styleId="pron">
+    <w:name w:val="pron"/>
+    <w:basedOn w:val="a0"/>
+    <w:rsid w:val="00E7687B"/>
+  </w:style>
 </w:styles>
 </file>
 

</xml_diff>